<commit_message>
Preguntas del segundo capítulo
</commit_message>
<xml_diff>
--- a/Actividades capitulo 1 y 2 - 2024-1.docx
+++ b/Actividades capitulo 1 y 2 - 2024-1.docx
@@ -2126,7 +2126,27 @@
           <w:sz w:val="28"/>
           <w:szCs w:val="28"/>
         </w:rPr>
-        <w:t xml:space="preserve">se debe de garantizar que la red tenga un buen grado de seguridad, con el fin de garantizar la confiabilidad y confidencialidad de la información que se almacena en los dispositivos finales. Por ejemplo, los dispositivos de distribución de la red, deben de estar bien ubicados y en lugares exclusivos, de forma que nadie que no esté autorizado, tenga la posibilidad de regar un virus de espionajes o que ocupe el ancho de banda. </w:t>
+        <w:t xml:space="preserve">se debe de garantizar que la red tenga un buen grado de seguridad, con el fin de garantizar la confiabilidad y confidencialidad de la información que se almacena en los dispositivos finales. Por ejemplo, los dispositivos de distribución de la </w:t>
+      </w:r>
+      <w:proofErr w:type="gramStart"/>
+      <w:r>
+        <w:rPr>
+          <w:rFonts w:ascii="Cambria" w:eastAsia="Cambria" w:hAnsi="Cambria" w:cs="Cambria"/>
+          <w:color w:val="000000"/>
+          <w:sz w:val="28"/>
+          <w:szCs w:val="28"/>
+        </w:rPr>
+        <w:t>red,</w:t>
+      </w:r>
+      <w:proofErr w:type="gramEnd"/>
+      <w:r>
+        <w:rPr>
+          <w:rFonts w:ascii="Cambria" w:eastAsia="Cambria" w:hAnsi="Cambria" w:cs="Cambria"/>
+          <w:color w:val="000000"/>
+          <w:sz w:val="28"/>
+          <w:szCs w:val="28"/>
+        </w:rPr>
+        <w:t xml:space="preserve"> deben de estar bien ubicados y en lugares exclusivos, de forma que nadie que no esté autorizado, tenga la posibilidad de regar un virus de espionajes o que ocupe el ancho de banda. </w:t>
       </w:r>
       <w:r>
         <w:rPr>
@@ -2292,7 +2312,27 @@
           <w:sz w:val="28"/>
           <w:szCs w:val="28"/>
         </w:rPr>
-        <w:t xml:space="preserve">Son aquella redes en las que se deben establecer una conexión previa entre el emisor y el receptor antes de realizar la comunicación. Esta red garantiza la confiabilidad </w:t>
+        <w:t xml:space="preserve">Son </w:t>
+      </w:r>
+      <w:proofErr w:type="gramStart"/>
+      <w:r>
+        <w:rPr>
+          <w:rFonts w:ascii="Cambria" w:eastAsia="Cambria" w:hAnsi="Cambria" w:cs="Cambria"/>
+          <w:color w:val="000000"/>
+          <w:sz w:val="28"/>
+          <w:szCs w:val="28"/>
+        </w:rPr>
+        <w:t>aquella redes</w:t>
+      </w:r>
+      <w:proofErr w:type="gramEnd"/>
+      <w:r>
+        <w:rPr>
+          <w:rFonts w:ascii="Cambria" w:eastAsia="Cambria" w:hAnsi="Cambria" w:cs="Cambria"/>
+          <w:color w:val="000000"/>
+          <w:sz w:val="28"/>
+          <w:szCs w:val="28"/>
+        </w:rPr>
+        <w:t xml:space="preserve"> en las que se deben establecer una conexión previa entre el emisor y el receptor antes de realizar la comunicación. Esta red garantiza la confiabilidad </w:t>
       </w:r>
       <w:r>
         <w:rPr>
@@ -3330,6 +3370,3848 @@
     <w:p>
       <w:pPr>
         <w:spacing w:before="91"/>
+        <w:ind w:left="1036" w:right="1170"/>
+        <w:rPr>
+          <w:rFonts w:ascii="Cambria" w:eastAsia="Cambria" w:hAnsi="Cambria" w:cs="Cambria"/>
+          <w:b/>
+          <w:sz w:val="28"/>
+          <w:szCs w:val="28"/>
+          <w:u w:val="single"/>
+        </w:rPr>
+      </w:pPr>
+      <w:r>
+        <w:rPr>
+          <w:rFonts w:ascii="Cambria" w:eastAsia="Cambria" w:hAnsi="Cambria" w:cs="Cambria"/>
+          <w:b/>
+          <w:sz w:val="28"/>
+          <w:szCs w:val="28"/>
+          <w:u w:val="single"/>
+        </w:rPr>
+        <w:t>Preguntas de lectura</w:t>
+      </w:r>
+      <w:r>
+        <w:rPr>
+          <w:rFonts w:ascii="Cambria" w:eastAsia="Cambria" w:hAnsi="Cambria" w:cs="Cambria"/>
+          <w:b/>
+          <w:sz w:val="28"/>
+          <w:szCs w:val="28"/>
+        </w:rPr>
+        <w:t>: Capítulo 2</w:t>
+      </w:r>
+    </w:p>
+    <w:p>
+      <w:pPr>
+        <w:numPr>
+          <w:ilvl w:val="0"/>
+          <w:numId w:val="8"/>
+        </w:numPr>
+        <w:spacing w:before="91"/>
+        <w:ind w:right="1170"/>
+        <w:jc w:val="both"/>
+        <w:rPr>
+          <w:rFonts w:ascii="Cambria" w:eastAsia="Cambria" w:hAnsi="Cambria" w:cs="Cambria"/>
+          <w:sz w:val="28"/>
+          <w:szCs w:val="28"/>
+        </w:rPr>
+      </w:pPr>
+      <w:r>
+        <w:rPr>
+          <w:rFonts w:ascii="Cambria" w:eastAsia="Cambria" w:hAnsi="Cambria" w:cs="Cambria"/>
+          <w:sz w:val="28"/>
+          <w:szCs w:val="28"/>
+        </w:rPr>
+        <w:t xml:space="preserve">Describir la estructura de una red, incluidos los dispositivos, medios y servicios necesarios para lograr comunicaciones exitosas. </w:t>
+      </w:r>
+    </w:p>
+    <w:p>
+      <w:pPr>
+        <w:spacing w:before="91"/>
+        <w:ind w:left="1396" w:right="1170"/>
+        <w:jc w:val="both"/>
+        <w:rPr>
+          <w:rFonts w:ascii="Cambria" w:eastAsia="Cambria" w:hAnsi="Cambria" w:cs="Cambria"/>
+          <w:sz w:val="28"/>
+          <w:szCs w:val="28"/>
+        </w:rPr>
+      </w:pPr>
+      <w:r>
+        <w:rPr>
+          <w:rFonts w:ascii="Cambria" w:eastAsia="Cambria" w:hAnsi="Cambria" w:cs="Cambria"/>
+          <w:b/>
+          <w:bCs/>
+          <w:sz w:val="28"/>
+          <w:szCs w:val="28"/>
+        </w:rPr>
+        <w:t>R/:</w:t>
+      </w:r>
+      <w:r>
+        <w:rPr>
+          <w:rFonts w:ascii="Cambria" w:eastAsia="Cambria" w:hAnsi="Cambria" w:cs="Cambria"/>
+          <w:sz w:val="28"/>
+          <w:szCs w:val="28"/>
+        </w:rPr>
+        <w:t xml:space="preserve"> la estructura de una red de comunicación se compone dispositivos finales, dispositivos intermediarios y los diferentes medios de comunicación:</w:t>
+      </w:r>
+    </w:p>
+    <w:p>
+      <w:pPr>
+        <w:pStyle w:val="Prrafodelista"/>
+        <w:numPr>
+          <w:ilvl w:val="1"/>
+          <w:numId w:val="8"/>
+        </w:numPr>
+        <w:spacing w:before="91"/>
+        <w:ind w:right="1170"/>
+        <w:jc w:val="both"/>
+        <w:rPr>
+          <w:rFonts w:ascii="Cambria" w:eastAsia="Cambria" w:hAnsi="Cambria" w:cs="Cambria"/>
+          <w:b/>
+          <w:bCs/>
+          <w:sz w:val="28"/>
+          <w:szCs w:val="28"/>
+        </w:rPr>
+      </w:pPr>
+      <w:r>
+        <w:rPr>
+          <w:rFonts w:ascii="Cambria" w:eastAsia="Cambria" w:hAnsi="Cambria" w:cs="Cambria"/>
+          <w:b/>
+          <w:bCs/>
+          <w:sz w:val="28"/>
+          <w:szCs w:val="28"/>
+        </w:rPr>
+        <w:t>Dispositivos finales:</w:t>
+      </w:r>
+      <w:r>
+        <w:rPr>
+          <w:rFonts w:ascii="Cambria" w:eastAsia="Cambria" w:hAnsi="Cambria" w:cs="Cambria"/>
+          <w:sz w:val="28"/>
+          <w:szCs w:val="28"/>
+        </w:rPr>
+        <w:t xml:space="preserve"> Son los dispositivos de la red con los cuales los usuarios están relacionados y pueden hacer el envío y recepción de los diferentes tipos de mensajes, como correos, videos, imágenes, etc. Algunos de estos dispositivos son computadores, dispositivos móviles, laptops, servidores, entre otros. </w:t>
+      </w:r>
+    </w:p>
+    <w:p>
+      <w:pPr>
+        <w:pStyle w:val="Prrafodelista"/>
+        <w:numPr>
+          <w:ilvl w:val="1"/>
+          <w:numId w:val="8"/>
+        </w:numPr>
+        <w:spacing w:before="91"/>
+        <w:ind w:right="1170"/>
+        <w:jc w:val="both"/>
+        <w:rPr>
+          <w:rFonts w:ascii="Cambria" w:eastAsia="Cambria" w:hAnsi="Cambria" w:cs="Cambria"/>
+          <w:b/>
+          <w:bCs/>
+          <w:sz w:val="28"/>
+          <w:szCs w:val="28"/>
+        </w:rPr>
+      </w:pPr>
+      <w:r>
+        <w:rPr>
+          <w:rFonts w:ascii="Cambria" w:eastAsia="Cambria" w:hAnsi="Cambria" w:cs="Cambria"/>
+          <w:b/>
+          <w:bCs/>
+          <w:sz w:val="28"/>
+          <w:szCs w:val="28"/>
+        </w:rPr>
+        <w:t>Dispositivos intermediarios:</w:t>
+      </w:r>
+      <w:r>
+        <w:rPr>
+          <w:rFonts w:ascii="Cambria" w:eastAsia="Cambria" w:hAnsi="Cambria" w:cs="Cambria"/>
+          <w:sz w:val="28"/>
+          <w:szCs w:val="28"/>
+        </w:rPr>
+        <w:t xml:space="preserve"> Estos dispositivos, son los encargados de realizar la gestión de la comunicación dentro de la red. Por medio de sus diferentes servicios, permiten el control del </w:t>
+      </w:r>
+      <w:proofErr w:type="spellStart"/>
+      <w:r>
+        <w:rPr>
+          <w:rFonts w:ascii="Cambria" w:eastAsia="Cambria" w:hAnsi="Cambria" w:cs="Cambria"/>
+          <w:sz w:val="28"/>
+          <w:szCs w:val="28"/>
+        </w:rPr>
+        <w:t>trafico</w:t>
+      </w:r>
+      <w:proofErr w:type="spellEnd"/>
+      <w:r>
+        <w:rPr>
+          <w:rFonts w:ascii="Cambria" w:eastAsia="Cambria" w:hAnsi="Cambria" w:cs="Cambria"/>
+          <w:sz w:val="28"/>
+          <w:szCs w:val="28"/>
+        </w:rPr>
+        <w:t xml:space="preserve"> de datos y enrutamientos de los diferentes segmentos de datos que fluyen por la </w:t>
+      </w:r>
+      <w:r>
+        <w:rPr>
+          <w:rFonts w:ascii="Cambria" w:eastAsia="Cambria" w:hAnsi="Cambria" w:cs="Cambria"/>
+          <w:sz w:val="28"/>
+          <w:szCs w:val="28"/>
+        </w:rPr>
+        <w:lastRenderedPageBreak/>
+        <w:t xml:space="preserve">red, y se encargan que cada segmento llegue a su destino. Algunos de estos dispositivos son </w:t>
+      </w:r>
+      <w:proofErr w:type="spellStart"/>
+      <w:r>
+        <w:rPr>
+          <w:rFonts w:ascii="Cambria" w:eastAsia="Cambria" w:hAnsi="Cambria" w:cs="Cambria"/>
+          <w:sz w:val="28"/>
+          <w:szCs w:val="28"/>
+        </w:rPr>
+        <w:t>Routers</w:t>
+      </w:r>
+      <w:proofErr w:type="spellEnd"/>
+      <w:r>
+        <w:rPr>
+          <w:rFonts w:ascii="Cambria" w:eastAsia="Cambria" w:hAnsi="Cambria" w:cs="Cambria"/>
+          <w:sz w:val="28"/>
+          <w:szCs w:val="28"/>
+        </w:rPr>
+        <w:t xml:space="preserve">, Switches, puntos de acceso inalámbricos, y dispositivos de seguridad. </w:t>
+      </w:r>
+    </w:p>
+    <w:p>
+      <w:pPr>
+        <w:pStyle w:val="Prrafodelista"/>
+        <w:numPr>
+          <w:ilvl w:val="1"/>
+          <w:numId w:val="8"/>
+        </w:numPr>
+        <w:spacing w:before="91"/>
+        <w:ind w:right="1170"/>
+        <w:jc w:val="both"/>
+        <w:rPr>
+          <w:rFonts w:ascii="Cambria" w:eastAsia="Cambria" w:hAnsi="Cambria" w:cs="Cambria"/>
+          <w:b/>
+          <w:bCs/>
+          <w:sz w:val="28"/>
+          <w:szCs w:val="28"/>
+        </w:rPr>
+      </w:pPr>
+      <w:r>
+        <w:rPr>
+          <w:rFonts w:ascii="Cambria" w:eastAsia="Cambria" w:hAnsi="Cambria" w:cs="Cambria"/>
+          <w:b/>
+          <w:bCs/>
+          <w:sz w:val="28"/>
+          <w:szCs w:val="28"/>
+        </w:rPr>
+        <w:t>Medios de comunicación:</w:t>
+      </w:r>
+      <w:r>
+        <w:rPr>
+          <w:rFonts w:ascii="Cambria" w:eastAsia="Cambria" w:hAnsi="Cambria" w:cs="Cambria"/>
+          <w:sz w:val="28"/>
+          <w:szCs w:val="28"/>
+        </w:rPr>
+        <w:t xml:space="preserve"> Son aquellos medios que proporcionan el canal por el cual se realizara la comunicación de los diferentes dispositivos de una red. La transferencia de datos se realiza por medio de una codificación especifica, dependiendo del medio utilizado para dicho fin. Por ejemplo, para los medios de comunicación por hilos de cobre, se usan pulsos eléctricos que coincidan con patrones específicos; medios por fibra óptica, se usan pulsos de luz visible o infrarroja, por medios inalámbricos, se usan ondas electromagnéticas que muestran distintos valores de bits. Algunos medios de comunicación son el cable Ethernet UTP O STP, fibra óptica monomodo o multimodo y señales por radiofrecuencia y microondas. </w:t>
+      </w:r>
+      <w:r>
+        <w:rPr>
+          <w:rFonts w:ascii="Cambria" w:eastAsia="Cambria" w:hAnsi="Cambria" w:cs="Cambria"/>
+          <w:sz w:val="28"/>
+          <w:szCs w:val="28"/>
+        </w:rPr>
+        <w:tab/>
+      </w:r>
+    </w:p>
+    <w:p>
+      <w:pPr>
+        <w:numPr>
+          <w:ilvl w:val="0"/>
+          <w:numId w:val="8"/>
+        </w:numPr>
+        <w:spacing w:before="91"/>
+        <w:ind w:right="1170"/>
+        <w:jc w:val="both"/>
+        <w:rPr>
+          <w:rFonts w:ascii="Cambria" w:eastAsia="Cambria" w:hAnsi="Cambria" w:cs="Cambria"/>
+          <w:sz w:val="28"/>
+          <w:szCs w:val="28"/>
+        </w:rPr>
+      </w:pPr>
+      <w:r>
+        <w:rPr>
+          <w:rFonts w:ascii="Cambria" w:eastAsia="Cambria" w:hAnsi="Cambria" w:cs="Cambria"/>
+          <w:sz w:val="28"/>
+          <w:szCs w:val="28"/>
+        </w:rPr>
+        <w:t>Comparar y contrastar los siguientes términos: RED, LAN, WAN, INTERNETWORK E INTERNET.</w:t>
+      </w:r>
+    </w:p>
+    <w:p>
+      <w:pPr>
+        <w:spacing w:before="91"/>
+        <w:ind w:left="1396" w:right="1170"/>
+        <w:jc w:val="both"/>
+        <w:rPr>
+          <w:rFonts w:ascii="Cambria" w:eastAsia="Cambria" w:hAnsi="Cambria" w:cs="Cambria"/>
+          <w:sz w:val="28"/>
+          <w:szCs w:val="28"/>
+        </w:rPr>
+      </w:pPr>
+      <w:r>
+        <w:rPr>
+          <w:rFonts w:ascii="Cambria" w:eastAsia="Cambria" w:hAnsi="Cambria" w:cs="Cambria"/>
+          <w:b/>
+          <w:bCs/>
+          <w:sz w:val="28"/>
+          <w:szCs w:val="28"/>
+        </w:rPr>
+        <w:t>R/:</w:t>
+      </w:r>
+      <w:r>
+        <w:rPr>
+          <w:rFonts w:ascii="Cambria" w:eastAsia="Cambria" w:hAnsi="Cambria" w:cs="Cambria"/>
+          <w:sz w:val="28"/>
+          <w:szCs w:val="28"/>
+        </w:rPr>
+        <w:t xml:space="preserve"> una red, es un conjunto de dispositivos que están conectados entre </w:t>
+      </w:r>
+      <w:proofErr w:type="spellStart"/>
+      <w:r>
+        <w:rPr>
+          <w:rFonts w:ascii="Cambria" w:eastAsia="Cambria" w:hAnsi="Cambria" w:cs="Cambria"/>
+          <w:sz w:val="28"/>
+          <w:szCs w:val="28"/>
+        </w:rPr>
+        <w:t>si</w:t>
+      </w:r>
+      <w:proofErr w:type="spellEnd"/>
+      <w:r>
+        <w:rPr>
+          <w:rFonts w:ascii="Cambria" w:eastAsia="Cambria" w:hAnsi="Cambria" w:cs="Cambria"/>
+          <w:sz w:val="28"/>
+          <w:szCs w:val="28"/>
+        </w:rPr>
+        <w:t xml:space="preserve"> por medio de un canal de comunicación. Existen diferentes tipos de redes, que van desde una escala local a una global. Las redes LAN o redes de área local, son aquellas redes de daros que abarcar una pequeña área de dispositivos interconectados, como pueden ser los dispositivos de una oficina, un campus o una casa. A diferencia de las LAN, las redes WAN o redes de área amplia, interconectan diferentes redes LAN, con la finalidad de dar comunicación a diferentes servicios ubicados en diferentes partes del territorio. A la vez, todas las redes WAN también pueden interconectarse formado una </w:t>
+      </w:r>
+      <w:proofErr w:type="spellStart"/>
+      <w:r>
+        <w:rPr>
+          <w:rFonts w:ascii="Cambria" w:eastAsia="Cambria" w:hAnsi="Cambria" w:cs="Cambria"/>
+          <w:sz w:val="28"/>
+          <w:szCs w:val="28"/>
+        </w:rPr>
+        <w:t>internetwork</w:t>
+      </w:r>
+      <w:proofErr w:type="spellEnd"/>
+      <w:r>
+        <w:rPr>
+          <w:rFonts w:ascii="Cambria" w:eastAsia="Cambria" w:hAnsi="Cambria" w:cs="Cambria"/>
+          <w:sz w:val="28"/>
+          <w:szCs w:val="28"/>
+        </w:rPr>
+        <w:t xml:space="preserve">, o una red de redes. La </w:t>
+      </w:r>
+      <w:proofErr w:type="spellStart"/>
+      <w:r>
+        <w:rPr>
+          <w:rFonts w:ascii="Cambria" w:eastAsia="Cambria" w:hAnsi="Cambria" w:cs="Cambria"/>
+          <w:sz w:val="28"/>
+          <w:szCs w:val="28"/>
+        </w:rPr>
+        <w:t>interntetwork</w:t>
+      </w:r>
+      <w:proofErr w:type="spellEnd"/>
+      <w:r>
+        <w:rPr>
+          <w:rFonts w:ascii="Cambria" w:eastAsia="Cambria" w:hAnsi="Cambria" w:cs="Cambria"/>
+          <w:sz w:val="28"/>
+          <w:szCs w:val="28"/>
+        </w:rPr>
+        <w:t xml:space="preserve"> </w:t>
+      </w:r>
+      <w:proofErr w:type="spellStart"/>
+      <w:r>
+        <w:rPr>
+          <w:rFonts w:ascii="Cambria" w:eastAsia="Cambria" w:hAnsi="Cambria" w:cs="Cambria"/>
+          <w:sz w:val="28"/>
+          <w:szCs w:val="28"/>
+        </w:rPr>
+        <w:t>mas</w:t>
+      </w:r>
+      <w:proofErr w:type="spellEnd"/>
+      <w:r>
+        <w:rPr>
+          <w:rFonts w:ascii="Cambria" w:eastAsia="Cambria" w:hAnsi="Cambria" w:cs="Cambria"/>
+          <w:sz w:val="28"/>
+          <w:szCs w:val="28"/>
+        </w:rPr>
+        <w:t xml:space="preserve"> utilizada en el mundo es la internet, que por medio de múltiples redes WAN conectadas a nivel mundial, proporciona el acceso a diferentes servicios disponibles. </w:t>
+      </w:r>
+    </w:p>
+    <w:p>
+      <w:pPr>
+        <w:numPr>
+          <w:ilvl w:val="0"/>
+          <w:numId w:val="8"/>
+        </w:numPr>
+        <w:spacing w:before="91"/>
+        <w:ind w:right="1170"/>
+        <w:jc w:val="both"/>
+        <w:rPr>
+          <w:rFonts w:ascii="Cambria" w:eastAsia="Cambria" w:hAnsi="Cambria" w:cs="Cambria"/>
+          <w:sz w:val="28"/>
+          <w:szCs w:val="28"/>
+        </w:rPr>
+      </w:pPr>
+      <w:r>
+        <w:rPr>
+          <w:rFonts w:ascii="Cambria" w:eastAsia="Cambria" w:hAnsi="Cambria" w:cs="Cambria"/>
+          <w:sz w:val="28"/>
+          <w:szCs w:val="28"/>
+        </w:rPr>
+        <w:t>¿Cuál es la diferencia entre INTERNETWORK E INTERNET?</w:t>
+      </w:r>
+    </w:p>
+    <w:p>
+      <w:pPr>
+        <w:spacing w:before="91"/>
+        <w:ind w:left="1396" w:right="1170"/>
+        <w:jc w:val="both"/>
+        <w:rPr>
+          <w:rFonts w:ascii="Cambria" w:eastAsia="Cambria" w:hAnsi="Cambria" w:cs="Cambria"/>
+          <w:sz w:val="28"/>
+          <w:szCs w:val="28"/>
+        </w:rPr>
+      </w:pPr>
+      <w:r>
+        <w:rPr>
+          <w:rFonts w:ascii="Cambria" w:eastAsia="Cambria" w:hAnsi="Cambria" w:cs="Cambria"/>
+          <w:b/>
+          <w:bCs/>
+          <w:sz w:val="28"/>
+          <w:szCs w:val="28"/>
+        </w:rPr>
+        <w:t>R/:</w:t>
+      </w:r>
+      <w:r>
+        <w:rPr>
+          <w:rFonts w:ascii="Cambria" w:eastAsia="Cambria" w:hAnsi="Cambria" w:cs="Cambria"/>
+          <w:sz w:val="28"/>
+          <w:szCs w:val="28"/>
+        </w:rPr>
+        <w:t xml:space="preserve"> INTERNETWORK se refiere a una red de redes, es decir, la interconexión de varias redes de computadoras que utilizan protocolos comunes para comunicarse entre sí. Mientras que INTERNET es una red global de computadoras interconectadas que permite la comunicación y el intercambio de información a nivel mundial.</w:t>
+      </w:r>
+    </w:p>
+    <w:p>
+      <w:pPr>
+        <w:numPr>
+          <w:ilvl w:val="0"/>
+          <w:numId w:val="8"/>
+        </w:numPr>
+        <w:spacing w:before="91"/>
+        <w:ind w:right="1170"/>
+        <w:jc w:val="both"/>
+        <w:rPr>
+          <w:rFonts w:ascii="Cambria" w:eastAsia="Cambria" w:hAnsi="Cambria" w:cs="Cambria"/>
+          <w:sz w:val="28"/>
+          <w:szCs w:val="28"/>
+        </w:rPr>
+      </w:pPr>
+      <w:r>
+        <w:rPr>
+          <w:rFonts w:ascii="Cambria" w:eastAsia="Cambria" w:hAnsi="Cambria" w:cs="Cambria"/>
+          <w:sz w:val="28"/>
+          <w:szCs w:val="28"/>
+        </w:rPr>
+        <w:t>Describir la diferencia entre Tarjeta de interfaz de red (NIC), puerto físico e interfaz de red.</w:t>
+      </w:r>
+    </w:p>
+    <w:p>
+      <w:pPr>
+        <w:spacing w:before="91"/>
+        <w:ind w:left="1396" w:right="1170"/>
+        <w:jc w:val="both"/>
+        <w:rPr>
+          <w:rFonts w:ascii="Cambria" w:eastAsia="Cambria" w:hAnsi="Cambria" w:cs="Cambria"/>
+          <w:sz w:val="28"/>
+          <w:szCs w:val="28"/>
+        </w:rPr>
+      </w:pPr>
+      <w:r>
+        <w:rPr>
+          <w:rFonts w:ascii="Cambria" w:eastAsia="Cambria" w:hAnsi="Cambria" w:cs="Cambria"/>
+          <w:b/>
+          <w:bCs/>
+          <w:sz w:val="28"/>
+          <w:szCs w:val="28"/>
+        </w:rPr>
+        <w:t>R/:</w:t>
+      </w:r>
+      <w:r>
+        <w:rPr>
+          <w:rFonts w:ascii="Cambria" w:eastAsia="Cambria" w:hAnsi="Cambria" w:cs="Cambria"/>
+          <w:sz w:val="28"/>
+          <w:szCs w:val="28"/>
+        </w:rPr>
+        <w:t xml:space="preserve"> la NIC es el hardware que permite la conexión a la red, en el cual el medio de la red ya sea eléctrico o óptico se conecta a la red, el punto físico, es </w:t>
+      </w:r>
+      <w:proofErr w:type="gramStart"/>
+      <w:r>
+        <w:rPr>
+          <w:rFonts w:ascii="Cambria" w:eastAsia="Cambria" w:hAnsi="Cambria" w:cs="Cambria"/>
+          <w:sz w:val="28"/>
+          <w:szCs w:val="28"/>
+        </w:rPr>
+        <w:t>el puntos</w:t>
+      </w:r>
+      <w:proofErr w:type="gramEnd"/>
+      <w:r>
+        <w:rPr>
+          <w:rFonts w:ascii="Cambria" w:eastAsia="Cambria" w:hAnsi="Cambria" w:cs="Cambria"/>
+          <w:sz w:val="28"/>
+          <w:szCs w:val="28"/>
+        </w:rPr>
+        <w:t xml:space="preserve"> por el cual el dispositivo se conecta a los demás dispositivos de la res, </w:t>
+      </w:r>
+      <w:r>
+        <w:rPr>
+          <w:rFonts w:ascii="Cambria" w:eastAsia="Cambria" w:hAnsi="Cambria" w:cs="Cambria"/>
+          <w:sz w:val="28"/>
+          <w:szCs w:val="28"/>
+        </w:rPr>
+        <w:lastRenderedPageBreak/>
+        <w:t xml:space="preserve">como un switch o u </w:t>
+      </w:r>
+      <w:proofErr w:type="spellStart"/>
+      <w:r>
+        <w:rPr>
+          <w:rFonts w:ascii="Cambria" w:eastAsia="Cambria" w:hAnsi="Cambria" w:cs="Cambria"/>
+          <w:sz w:val="28"/>
+          <w:szCs w:val="28"/>
+        </w:rPr>
+        <w:t>Router</w:t>
+      </w:r>
+      <w:proofErr w:type="spellEnd"/>
+      <w:r>
+        <w:rPr>
+          <w:rFonts w:ascii="Cambria" w:eastAsia="Cambria" w:hAnsi="Cambria" w:cs="Cambria"/>
+          <w:sz w:val="28"/>
+          <w:szCs w:val="28"/>
+        </w:rPr>
+        <w:t xml:space="preserve">, y la interface de red es el punto lógico donde se configuran los diferentes parámetros de red en un dispositivo, como direccionamiento IP estático o dinámico. </w:t>
+      </w:r>
+    </w:p>
+    <w:p>
+      <w:pPr>
+        <w:numPr>
+          <w:ilvl w:val="0"/>
+          <w:numId w:val="8"/>
+        </w:numPr>
+        <w:spacing w:before="91"/>
+        <w:ind w:right="1170"/>
+        <w:jc w:val="both"/>
+        <w:rPr>
+          <w:rFonts w:ascii="Cambria" w:eastAsia="Cambria" w:hAnsi="Cambria" w:cs="Cambria"/>
+          <w:sz w:val="28"/>
+          <w:szCs w:val="28"/>
+        </w:rPr>
+      </w:pPr>
+      <w:r>
+        <w:rPr>
+          <w:rFonts w:ascii="Cambria" w:eastAsia="Cambria" w:hAnsi="Cambria" w:cs="Cambria"/>
+          <w:sz w:val="28"/>
+          <w:szCs w:val="28"/>
+        </w:rPr>
+        <w:t xml:space="preserve">¿Por qué se dice que un protocolo es independiente de la tecnología? </w:t>
+      </w:r>
+    </w:p>
+    <w:p>
+      <w:pPr>
+        <w:spacing w:before="91"/>
+        <w:ind w:left="1396" w:right="1170"/>
+        <w:jc w:val="both"/>
+        <w:rPr>
+          <w:rFonts w:ascii="Cambria" w:eastAsia="Cambria" w:hAnsi="Cambria" w:cs="Cambria"/>
+          <w:sz w:val="28"/>
+          <w:szCs w:val="28"/>
+        </w:rPr>
+      </w:pPr>
+      <w:r>
+        <w:rPr>
+          <w:rFonts w:ascii="Cambria" w:eastAsia="Cambria" w:hAnsi="Cambria" w:cs="Cambria"/>
+          <w:b/>
+          <w:bCs/>
+          <w:sz w:val="28"/>
+          <w:szCs w:val="28"/>
+        </w:rPr>
+        <w:t>R/:</w:t>
+      </w:r>
+      <w:r>
+        <w:rPr>
+          <w:rFonts w:ascii="Cambria" w:eastAsia="Cambria" w:hAnsi="Cambria" w:cs="Cambria"/>
+          <w:sz w:val="28"/>
+          <w:szCs w:val="28"/>
+        </w:rPr>
+        <w:t xml:space="preserve"> Esto se dice debido a que el protocolo establece la forma de </w:t>
+      </w:r>
+      <w:proofErr w:type="spellStart"/>
+      <w:r>
+        <w:rPr>
+          <w:rFonts w:ascii="Cambria" w:eastAsia="Cambria" w:hAnsi="Cambria" w:cs="Cambria"/>
+          <w:sz w:val="28"/>
+          <w:szCs w:val="28"/>
+        </w:rPr>
+        <w:t>como</w:t>
+      </w:r>
+      <w:proofErr w:type="spellEnd"/>
+      <w:r>
+        <w:rPr>
+          <w:rFonts w:ascii="Cambria" w:eastAsia="Cambria" w:hAnsi="Cambria" w:cs="Cambria"/>
+          <w:sz w:val="28"/>
+          <w:szCs w:val="28"/>
+        </w:rPr>
+        <w:t xml:space="preserve"> se debe cumplir una función determinada en la comunicación. Por ejemplo, cuando dos personas están hablando, se establece de forma implícita que para que la otra persona continue con </w:t>
+      </w:r>
+      <w:proofErr w:type="spellStart"/>
+      <w:proofErr w:type="gramStart"/>
+      <w:r>
+        <w:rPr>
+          <w:rFonts w:ascii="Cambria" w:eastAsia="Cambria" w:hAnsi="Cambria" w:cs="Cambria"/>
+          <w:sz w:val="28"/>
+          <w:szCs w:val="28"/>
+        </w:rPr>
+        <w:t>al</w:t>
+      </w:r>
+      <w:proofErr w:type="spellEnd"/>
+      <w:r>
+        <w:rPr>
+          <w:rFonts w:ascii="Cambria" w:eastAsia="Cambria" w:hAnsi="Cambria" w:cs="Cambria"/>
+          <w:sz w:val="28"/>
+          <w:szCs w:val="28"/>
+        </w:rPr>
+        <w:t xml:space="preserve"> conversación</w:t>
+      </w:r>
+      <w:proofErr w:type="gramEnd"/>
+      <w:r>
+        <w:rPr>
+          <w:rFonts w:ascii="Cambria" w:eastAsia="Cambria" w:hAnsi="Cambria" w:cs="Cambria"/>
+          <w:sz w:val="28"/>
+          <w:szCs w:val="28"/>
+        </w:rPr>
+        <w:t xml:space="preserve">, debe de hacer silencio durante un segundo, pero esta regla no establece como la persona debe de hacer silencio. Lo mismo sucede con las comunicaciones por medio de redes de datos. El protocolo de </w:t>
+      </w:r>
+      <w:proofErr w:type="gramStart"/>
+      <w:r>
+        <w:rPr>
+          <w:rFonts w:ascii="Cambria" w:eastAsia="Cambria" w:hAnsi="Cambria" w:cs="Cambria"/>
+          <w:sz w:val="28"/>
+          <w:szCs w:val="28"/>
+        </w:rPr>
+        <w:t>comunicación,</w:t>
+      </w:r>
+      <w:proofErr w:type="gramEnd"/>
+      <w:r>
+        <w:rPr>
+          <w:rFonts w:ascii="Cambria" w:eastAsia="Cambria" w:hAnsi="Cambria" w:cs="Cambria"/>
+          <w:sz w:val="28"/>
+          <w:szCs w:val="28"/>
+        </w:rPr>
+        <w:t xml:space="preserve"> no establece con qué tecnología o lenguaje de programación se van a dar cumplimiento a las diferentes pasos que establece el protocolo. Es por eso </w:t>
+      </w:r>
+      <w:proofErr w:type="gramStart"/>
+      <w:r>
+        <w:rPr>
+          <w:rFonts w:ascii="Cambria" w:eastAsia="Cambria" w:hAnsi="Cambria" w:cs="Cambria"/>
+          <w:sz w:val="28"/>
+          <w:szCs w:val="28"/>
+        </w:rPr>
+        <w:t>que</w:t>
+      </w:r>
+      <w:proofErr w:type="gramEnd"/>
+      <w:r>
+        <w:rPr>
+          <w:rFonts w:ascii="Cambria" w:eastAsia="Cambria" w:hAnsi="Cambria" w:cs="Cambria"/>
+          <w:sz w:val="28"/>
+          <w:szCs w:val="28"/>
+        </w:rPr>
+        <w:t xml:space="preserve"> el protocolo no se adapta a la tecnología, sino que es la tecnología la que debe de adaptarse al protocolo.  </w:t>
+      </w:r>
+    </w:p>
+    <w:p>
+      <w:pPr>
+        <w:numPr>
+          <w:ilvl w:val="0"/>
+          <w:numId w:val="8"/>
+        </w:numPr>
+        <w:spacing w:before="91"/>
+        <w:ind w:right="1170"/>
+        <w:jc w:val="both"/>
+        <w:rPr>
+          <w:rFonts w:ascii="Cambria" w:eastAsia="Cambria" w:hAnsi="Cambria" w:cs="Cambria"/>
+          <w:sz w:val="28"/>
+          <w:szCs w:val="28"/>
+        </w:rPr>
+      </w:pPr>
+      <w:r>
+        <w:rPr>
+          <w:rFonts w:ascii="Cambria" w:eastAsia="Cambria" w:hAnsi="Cambria" w:cs="Cambria"/>
+          <w:sz w:val="28"/>
+          <w:szCs w:val="28"/>
+        </w:rPr>
+        <w:t>Consultar y explicar brevemente qué es una Unidad de Datos del Protocolo (PDU).</w:t>
+      </w:r>
+    </w:p>
+    <w:p>
+      <w:pPr>
+        <w:spacing w:before="91"/>
+        <w:ind w:left="1396" w:right="1170"/>
+        <w:jc w:val="both"/>
+        <w:rPr>
+          <w:rFonts w:ascii="Cambria" w:eastAsia="Cambria" w:hAnsi="Cambria" w:cs="Cambria"/>
+          <w:sz w:val="28"/>
+          <w:szCs w:val="28"/>
+        </w:rPr>
+      </w:pPr>
+      <w:r>
+        <w:rPr>
+          <w:rFonts w:ascii="Cambria" w:eastAsia="Cambria" w:hAnsi="Cambria" w:cs="Cambria"/>
+          <w:b/>
+          <w:bCs/>
+          <w:sz w:val="28"/>
+          <w:szCs w:val="28"/>
+        </w:rPr>
+        <w:t>R/: Unidad de datos de protocolo:</w:t>
+      </w:r>
+      <w:r>
+        <w:rPr>
+          <w:rFonts w:ascii="Cambria" w:eastAsia="Cambria" w:hAnsi="Cambria" w:cs="Cambria"/>
+          <w:sz w:val="28"/>
+          <w:szCs w:val="28"/>
+        </w:rPr>
+        <w:t xml:space="preserve"> es una unidad de información que se utiliza en la comunicación entre dispositivos en una red. En cada encapsulamiento, se le agrega una cabecera de información, y esta varía dependiendo de la capa en la que se encuentre. </w:t>
+      </w:r>
+    </w:p>
+    <w:p>
+      <w:pPr>
+        <w:numPr>
+          <w:ilvl w:val="0"/>
+          <w:numId w:val="8"/>
+        </w:numPr>
+        <w:spacing w:before="91"/>
+        <w:ind w:right="1170"/>
+        <w:jc w:val="both"/>
+        <w:rPr>
+          <w:rFonts w:ascii="Cambria" w:eastAsia="Cambria" w:hAnsi="Cambria" w:cs="Cambria"/>
+          <w:sz w:val="28"/>
+          <w:szCs w:val="28"/>
+        </w:rPr>
+      </w:pPr>
+      <w:r>
+        <w:rPr>
+          <w:rFonts w:ascii="Cambria" w:eastAsia="Cambria" w:hAnsi="Cambria" w:cs="Cambria"/>
+          <w:sz w:val="28"/>
+          <w:szCs w:val="28"/>
+        </w:rPr>
+        <w:t>Explicar la función de los protocolos en las comunicaciones de redes y para qué es el proceso de encapsulamiento de los datos (ilustrar el nombre que adopta cada PDU en cada capa del modelo TCP/IP mediante un dibujo).</w:t>
+      </w:r>
+    </w:p>
+    <w:p>
+      <w:pPr>
+        <w:spacing w:before="91"/>
+        <w:ind w:left="1396" w:right="1170"/>
+        <w:jc w:val="both"/>
+        <w:rPr>
+          <w:rFonts w:ascii="Cambria" w:eastAsia="Cambria" w:hAnsi="Cambria" w:cs="Cambria"/>
+          <w:sz w:val="28"/>
+          <w:szCs w:val="28"/>
+        </w:rPr>
+      </w:pPr>
+      <w:r>
+        <w:rPr>
+          <w:rFonts w:ascii="Cambria" w:eastAsia="Cambria" w:hAnsi="Cambria" w:cs="Cambria"/>
+          <w:b/>
+          <w:bCs/>
+          <w:sz w:val="28"/>
+          <w:szCs w:val="28"/>
+        </w:rPr>
+        <w:t>R/: Protocolos en las comunicaciones de red:</w:t>
+      </w:r>
+      <w:r>
+        <w:rPr>
+          <w:rFonts w:ascii="Cambria" w:eastAsia="Cambria" w:hAnsi="Cambria" w:cs="Cambria"/>
+          <w:sz w:val="28"/>
+          <w:szCs w:val="28"/>
+        </w:rPr>
+        <w:t xml:space="preserve"> Son los encargados de dar las reglas o pautas que establecen las comunicaciones en una red de datos. Estos protocolos establecen cómo se transmiten, reciben y procesan los datos, así como también cómo se manejan los errores, la seguridad y otros aspectos de la comunicación en red. </w:t>
+      </w:r>
+    </w:p>
+    <w:p>
+      <w:pPr>
+        <w:spacing w:before="91"/>
+        <w:ind w:left="1396" w:right="1170"/>
+        <w:jc w:val="both"/>
+        <w:rPr>
+          <w:rFonts w:ascii="Cambria" w:eastAsia="Cambria" w:hAnsi="Cambria" w:cs="Cambria"/>
+          <w:sz w:val="28"/>
+          <w:szCs w:val="28"/>
+        </w:rPr>
+      </w:pPr>
+      <w:r>
+        <w:rPr>
+          <w:rFonts w:ascii="Cambria" w:eastAsia="Cambria" w:hAnsi="Cambria" w:cs="Cambria"/>
+          <w:b/>
+          <w:bCs/>
+          <w:sz w:val="28"/>
+          <w:szCs w:val="28"/>
+        </w:rPr>
+        <w:t>Proceso de encapsulamiento de datos:</w:t>
+      </w:r>
+      <w:r>
+        <w:rPr>
+          <w:rFonts w:ascii="Cambria" w:eastAsia="Cambria" w:hAnsi="Cambria" w:cs="Cambria"/>
+          <w:sz w:val="28"/>
+          <w:szCs w:val="28"/>
+        </w:rPr>
+        <w:t xml:space="preserve"> El proceso de encapsulamiento de los datos es fundamental en las comunicaciones de redes, ya que permite que los datos sean empacados en capas sucesivas de acuerdo con el modelo OSI. Cada capa agrega su propia cabecera al paquete de datos, proporcionando información necesaria para su correcta transmisión a través de la red. </w:t>
+      </w:r>
+    </w:p>
+    <w:p>
+      <w:pPr>
+        <w:spacing w:before="91"/>
+        <w:ind w:left="1396" w:right="1170"/>
+        <w:jc w:val="both"/>
+        <w:rPr>
+          <w:rFonts w:ascii="Cambria" w:eastAsia="Cambria" w:hAnsi="Cambria" w:cs="Cambria"/>
+          <w:sz w:val="28"/>
+          <w:szCs w:val="28"/>
+        </w:rPr>
+      </w:pPr>
+    </w:p>
+    <w:p>
+      <w:pPr>
+        <w:spacing w:before="91"/>
+        <w:ind w:left="1396" w:right="1170"/>
+        <w:jc w:val="both"/>
+        <w:rPr>
+          <w:rFonts w:ascii="Cambria" w:eastAsia="Cambria" w:hAnsi="Cambria" w:cs="Cambria"/>
+          <w:sz w:val="28"/>
+          <w:szCs w:val="28"/>
+        </w:rPr>
+      </w:pPr>
+    </w:p>
+    <w:p>
+      <w:pPr>
+        <w:spacing w:before="91"/>
+        <w:ind w:left="1396" w:right="1170"/>
+        <w:jc w:val="both"/>
+        <w:rPr>
+          <w:rFonts w:ascii="Cambria" w:eastAsia="Cambria" w:hAnsi="Cambria" w:cs="Cambria"/>
+          <w:sz w:val="28"/>
+          <w:szCs w:val="28"/>
+        </w:rPr>
+      </w:pPr>
+    </w:p>
+    <w:p>
+      <w:pPr>
+        <w:spacing w:before="91"/>
+        <w:ind w:left="1396" w:right="1170"/>
+        <w:jc w:val="both"/>
+        <w:rPr>
+          <w:rFonts w:ascii="Cambria" w:eastAsia="Cambria" w:hAnsi="Cambria" w:cs="Cambria"/>
+          <w:sz w:val="28"/>
+          <w:szCs w:val="28"/>
+        </w:rPr>
+      </w:pPr>
+    </w:p>
+    <w:p>
+      <w:pPr>
+        <w:spacing w:before="91"/>
+        <w:ind w:left="1396" w:right="1170"/>
+        <w:jc w:val="both"/>
+        <w:rPr>
+          <w:rFonts w:ascii="Cambria" w:eastAsia="Cambria" w:hAnsi="Cambria" w:cs="Cambria"/>
+          <w:sz w:val="28"/>
+          <w:szCs w:val="28"/>
+        </w:rPr>
+      </w:pPr>
+      <w:r>
+        <w:rPr>
+          <w:noProof/>
+        </w:rPr>
+        <w:lastRenderedPageBreak/>
+        <mc:AlternateContent>
+          <mc:Choice Requires="wps">
+            <w:drawing>
+              <wp:anchor distT="0" distB="0" distL="114300" distR="114300" simplePos="0" relativeHeight="251661312" behindDoc="0" locked="0" layoutInCell="1" allowOverlap="1" wp14:anchorId="76AE8604" wp14:editId="1432AD67">
+                <wp:simplePos x="0" y="0"/>
+                <wp:positionH relativeFrom="column">
+                  <wp:posOffset>2040890</wp:posOffset>
+                </wp:positionH>
+                <wp:positionV relativeFrom="paragraph">
+                  <wp:posOffset>118110</wp:posOffset>
+                </wp:positionV>
+                <wp:extent cx="1924050" cy="914400"/>
+                <wp:effectExtent l="57150" t="19050" r="76200" b="95250"/>
+                <wp:wrapNone/>
+                <wp:docPr id="911884042" name="Rectángulo: esquinas redondeadas 17"/>
+                <wp:cNvGraphicFramePr/>
+                <a:graphic xmlns:a="http://schemas.openxmlformats.org/drawingml/2006/main">
+                  <a:graphicData uri="http://schemas.microsoft.com/office/word/2010/wordprocessingShape">
+                    <wps:wsp>
+                      <wps:cNvSpPr/>
+                      <wps:spPr>
+                        <a:xfrm>
+                          <a:off x="0" y="0"/>
+                          <a:ext cx="1924050" cy="914400"/>
+                        </a:xfrm>
+                        <a:prstGeom prst="roundRect">
+                          <a:avLst/>
+                        </a:prstGeom>
+                      </wps:spPr>
+                      <wps:style>
+                        <a:lnRef idx="1">
+                          <a:schemeClr val="accent1"/>
+                        </a:lnRef>
+                        <a:fillRef idx="3">
+                          <a:schemeClr val="accent1"/>
+                        </a:fillRef>
+                        <a:effectRef idx="2">
+                          <a:schemeClr val="accent1"/>
+                        </a:effectRef>
+                        <a:fontRef idx="minor">
+                          <a:schemeClr val="lt1"/>
+                        </a:fontRef>
+                      </wps:style>
+                      <wps:txbx>
+                        <w:txbxContent>
+                          <w:p>
+                            <w:pPr>
+                              <w:jc w:val="center"/>
+                              <w:rPr>
+                                <w:lang w:val="es-MX"/>
+                              </w:rPr>
+                            </w:pPr>
+                            <w:r>
+                              <w:rPr>
+                                <w:lang w:val="es-MX"/>
+                              </w:rPr>
+                              <w:t>Datos de mensaje</w:t>
+                            </w:r>
+                          </w:p>
+                        </w:txbxContent>
+                      </wps:txbx>
+                      <wps:bodyPr rot="0" spcFirstLastPara="0" vertOverflow="clip" horzOverflow="clip" vert="horz" wrap="square" lIns="91440" tIns="45720" rIns="91440" bIns="45720" numCol="1" spcCol="0" rtlCol="0" fromWordArt="0" anchor="ctr" anchorCtr="0" forceAA="0" compatLnSpc="1">
+                        <a:prstTxWarp prst="textNoShape">
+                          <a:avLst/>
+                        </a:prstTxWarp>
+                        <a:noAutofit/>
+                      </wps:bodyPr>
+                    </wps:wsp>
+                  </a:graphicData>
+                </a:graphic>
+                <wp14:sizeRelH relativeFrom="margin">
+                  <wp14:pctWidth>0</wp14:pctWidth>
+                </wp14:sizeRelH>
+                <wp14:sizeRelV relativeFrom="page">
+                  <wp14:pctHeight>0</wp14:pctHeight>
+                </wp14:sizeRelV>
+              </wp:anchor>
+            </w:drawing>
+          </mc:Choice>
+          <mc:Fallback>
+            <w:pict>
+              <v:roundrect w14:anchorId="76AE8604" id="Rectángulo: esquinas redondeadas 17" o:spid="_x0000_s1026" style="position:absolute;left:0;text-align:left;margin-left:160.7pt;margin-top:9.3pt;width:151.5pt;height:1in;z-index:251661312;visibility:visible;mso-wrap-style:square;mso-width-percent:0;mso-height-percent:0;mso-wrap-distance-left:9pt;mso-wrap-distance-top:0;mso-wrap-distance-right:9pt;mso-wrap-distance-bottom:0;mso-position-horizontal:absolute;mso-position-horizontal-relative:text;mso-position-vertical:absolute;mso-position-vertical-relative:text;mso-width-percent:0;mso-height-percent:0;mso-width-relative:margin;mso-height-relative:page;v-text-anchor:middle" arcsize="10923f" o:gfxdata="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" fillcolor="#4f81bd [3204]" strokecolor="#4579b8 [3044]">
+                <v:fill color2="#a7bfde [1620]" rotate="t" angle="180" focus="100%" type="gradient">
+                  <o:fill v:ext="view" type="gradientUnscaled"/>
+                </v:fill>
+                <v:shadow on="t" color="black" opacity="22937f" origin=",.5" offset="0,.63889mm"/>
+                <v:textbox>
+                  <w:txbxContent>
+                    <w:p>
+                      <w:pPr>
+                        <w:jc w:val="center"/>
+                        <w:rPr>
+                          <w:lang w:val="es-MX"/>
+                        </w:rPr>
+                      </w:pPr>
+                      <w:r>
+                        <w:rPr>
+                          <w:lang w:val="es-MX"/>
+                        </w:rPr>
+                        <w:t>Datos de mensaje</w:t>
+                      </w:r>
+                    </w:p>
+                  </w:txbxContent>
+                </v:textbox>
+              </v:roundrect>
+            </w:pict>
+          </mc:Fallback>
+        </mc:AlternateContent>
+      </w:r>
+      <w:r>
+        <w:rPr>
+          <w:noProof/>
+        </w:rPr>
+        <mc:AlternateContent>
+          <mc:Choice Requires="wps">
+            <w:drawing>
+              <wp:anchor distT="0" distB="0" distL="114300" distR="114300" simplePos="0" relativeHeight="251663360" behindDoc="0" locked="0" layoutInCell="1" allowOverlap="1" wp14:anchorId="20584CFA" wp14:editId="7AAC38BA">
+                <wp:simplePos x="0" y="0"/>
+                <wp:positionH relativeFrom="column">
+                  <wp:posOffset>1576070</wp:posOffset>
+                </wp:positionH>
+                <wp:positionV relativeFrom="paragraph">
+                  <wp:posOffset>1498600</wp:posOffset>
+                </wp:positionV>
+                <wp:extent cx="712470" cy="331470"/>
+                <wp:effectExtent l="57150" t="38100" r="68580" b="87630"/>
+                <wp:wrapNone/>
+                <wp:docPr id="2085097563" name="Rectángulo: esquinas redondeadas 16"/>
+                <wp:cNvGraphicFramePr/>
+                <a:graphic xmlns:a="http://schemas.openxmlformats.org/drawingml/2006/main">
+                  <a:graphicData uri="http://schemas.microsoft.com/office/word/2010/wordprocessingShape">
+                    <wps:wsp>
+                      <wps:cNvSpPr/>
+                      <wps:spPr>
+                        <a:xfrm>
+                          <a:off x="0" y="0"/>
+                          <a:ext cx="712470" cy="331470"/>
+                        </a:xfrm>
+                        <a:prstGeom prst="roundRect">
+                          <a:avLst/>
+                        </a:prstGeom>
+                      </wps:spPr>
+                      <wps:style>
+                        <a:lnRef idx="1">
+                          <a:schemeClr val="accent6"/>
+                        </a:lnRef>
+                        <a:fillRef idx="2">
+                          <a:schemeClr val="accent6"/>
+                        </a:fillRef>
+                        <a:effectRef idx="1">
+                          <a:schemeClr val="accent6"/>
+                        </a:effectRef>
+                        <a:fontRef idx="minor">
+                          <a:schemeClr val="dk1"/>
+                        </a:fontRef>
+                      </wps:style>
+                      <wps:txbx>
+                        <w:txbxContent>
+                          <w:p>
+                            <w:pPr>
+                              <w:jc w:val="center"/>
+                              <w:rPr>
+                                <w:sz w:val="14"/>
+                                <w:szCs w:val="14"/>
+                                <w:lang w:val="es-MX"/>
+                              </w:rPr>
+                            </w:pPr>
+                            <w:r>
+                              <w:rPr>
+                                <w:sz w:val="14"/>
+                                <w:szCs w:val="14"/>
+                                <w:lang w:val="es-MX"/>
+                              </w:rPr>
+                              <w:t>Segmento de dato</w:t>
+                            </w:r>
+                          </w:p>
+                        </w:txbxContent>
+                      </wps:txbx>
+                      <wps:bodyPr rot="0" spcFirstLastPara="0" vertOverflow="clip" horzOverflow="clip" vert="horz" wrap="square" lIns="91440" tIns="45720" rIns="91440" bIns="45720" numCol="1" spcCol="0" rtlCol="0" fromWordArt="0" anchor="ctr" anchorCtr="0" forceAA="0" compatLnSpc="1">
+                        <a:prstTxWarp prst="textNoShape">
+                          <a:avLst/>
+                        </a:prstTxWarp>
+                        <a:noAutofit/>
+                      </wps:bodyPr>
+                    </wps:wsp>
+                  </a:graphicData>
+                </a:graphic>
+                <wp14:sizeRelH relativeFrom="margin">
+                  <wp14:pctWidth>0</wp14:pctWidth>
+                </wp14:sizeRelH>
+                <wp14:sizeRelV relativeFrom="margin">
+                  <wp14:pctHeight>0</wp14:pctHeight>
+                </wp14:sizeRelV>
+              </wp:anchor>
+            </w:drawing>
+          </mc:Choice>
+          <mc:Fallback>
+            <w:pict>
+              <v:roundrect w14:anchorId="20584CFA" id="Rectángulo: esquinas redondeadas 16" o:spid="_x0000_s1027" style="position:absolute;left:0;text-align:left;margin-left:124.1pt;margin-top:118pt;width:56.1pt;height:26.1pt;z-index:251663360;visibility:visible;mso-wrap-style:square;mso-width-percent:0;mso-height-percent:0;mso-wrap-distance-left:9pt;mso-wrap-distance-top:0;mso-wrap-distance-right:9pt;mso-wrap-distance-bottom:0;mso-position-horizontal:absolute;mso-position-horizontal-relative:text;mso-position-vertical:absolute;mso-position-vertical-relative:text;mso-width-percent:0;mso-height-percent:0;mso-width-relative:margin;mso-height-relative:margin;v-text-anchor:middle" arcsize="10923f" o:gfxdata="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" fillcolor="#fbcaa2 [1625]" strokecolor="#f68c36 [3049]">
+                <v:fill color2="#fdefe3 [505]" rotate="t" angle="180" colors="0 #ffbe86;22938f #ffd0aa;1 #ffebdb" focus="100%" type="gradient"/>
+                <v:shadow on="t" color="black" opacity="24903f" origin=",.5" offset="0,.55556mm"/>
+                <v:textbox>
+                  <w:txbxContent>
+                    <w:p>
+                      <w:pPr>
+                        <w:jc w:val="center"/>
+                        <w:rPr>
+                          <w:sz w:val="14"/>
+                          <w:szCs w:val="14"/>
+                          <w:lang w:val="es-MX"/>
+                        </w:rPr>
+                      </w:pPr>
+                      <w:r>
+                        <w:rPr>
+                          <w:sz w:val="14"/>
+                          <w:szCs w:val="14"/>
+                          <w:lang w:val="es-MX"/>
+                        </w:rPr>
+                        <w:t>Segmento de dato</w:t>
+                      </w:r>
+                    </w:p>
+                  </w:txbxContent>
+                </v:textbox>
+              </v:roundrect>
+            </w:pict>
+          </mc:Fallback>
+        </mc:AlternateContent>
+      </w:r>
+      <w:r>
+        <w:rPr>
+          <w:noProof/>
+        </w:rPr>
+        <mc:AlternateContent>
+          <mc:Choice Requires="wps">
+            <w:drawing>
+              <wp:anchor distT="0" distB="0" distL="114300" distR="114300" simplePos="0" relativeHeight="251665408" behindDoc="0" locked="0" layoutInCell="1" allowOverlap="1" wp14:anchorId="768DE0AB" wp14:editId="64089367">
+                <wp:simplePos x="0" y="0"/>
+                <wp:positionH relativeFrom="column">
+                  <wp:posOffset>3153410</wp:posOffset>
+                </wp:positionH>
+                <wp:positionV relativeFrom="paragraph">
+                  <wp:posOffset>1502410</wp:posOffset>
+                </wp:positionV>
+                <wp:extent cx="712470" cy="331470"/>
+                <wp:effectExtent l="57150" t="38100" r="68580" b="87630"/>
+                <wp:wrapNone/>
+                <wp:docPr id="666153361" name="Rectángulo: esquinas redondeadas 15"/>
+                <wp:cNvGraphicFramePr/>
+                <a:graphic xmlns:a="http://schemas.openxmlformats.org/drawingml/2006/main">
+                  <a:graphicData uri="http://schemas.microsoft.com/office/word/2010/wordprocessingShape">
+                    <wps:wsp>
+                      <wps:cNvSpPr/>
+                      <wps:spPr>
+                        <a:xfrm>
+                          <a:off x="0" y="0"/>
+                          <a:ext cx="712470" cy="331470"/>
+                        </a:xfrm>
+                        <a:prstGeom prst="roundRect">
+                          <a:avLst/>
+                        </a:prstGeom>
+                      </wps:spPr>
+                      <wps:style>
+                        <a:lnRef idx="1">
+                          <a:schemeClr val="accent6"/>
+                        </a:lnRef>
+                        <a:fillRef idx="2">
+                          <a:schemeClr val="accent6"/>
+                        </a:fillRef>
+                        <a:effectRef idx="1">
+                          <a:schemeClr val="accent6"/>
+                        </a:effectRef>
+                        <a:fontRef idx="minor">
+                          <a:schemeClr val="dk1"/>
+                        </a:fontRef>
+                      </wps:style>
+                      <wps:txbx>
+                        <w:txbxContent>
+                          <w:p>
+                            <w:pPr>
+                              <w:jc w:val="center"/>
+                              <w:rPr>
+                                <w:sz w:val="14"/>
+                                <w:szCs w:val="14"/>
+                                <w:lang w:val="es-MX"/>
+                              </w:rPr>
+                            </w:pPr>
+                            <w:r>
+                              <w:rPr>
+                                <w:sz w:val="14"/>
+                                <w:szCs w:val="14"/>
+                                <w:lang w:val="es-MX"/>
+                              </w:rPr>
+                              <w:t>Segmento de dato</w:t>
+                            </w:r>
+                          </w:p>
+                        </w:txbxContent>
+                      </wps:txbx>
+                      <wps:bodyPr rot="0" spcFirstLastPara="0" vertOverflow="clip" horzOverflow="clip" vert="horz" wrap="square" lIns="91440" tIns="45720" rIns="91440" bIns="45720" numCol="1" spcCol="0" rtlCol="0" fromWordArt="0" anchor="ctr" anchorCtr="0" forceAA="0" compatLnSpc="1">
+                        <a:prstTxWarp prst="textNoShape">
+                          <a:avLst/>
+                        </a:prstTxWarp>
+                        <a:noAutofit/>
+                      </wps:bodyPr>
+                    </wps:wsp>
+                  </a:graphicData>
+                </a:graphic>
+                <wp14:sizeRelH relativeFrom="margin">
+                  <wp14:pctWidth>0</wp14:pctWidth>
+                </wp14:sizeRelH>
+                <wp14:sizeRelV relativeFrom="margin">
+                  <wp14:pctHeight>0</wp14:pctHeight>
+                </wp14:sizeRelV>
+              </wp:anchor>
+            </w:drawing>
+          </mc:Choice>
+          <mc:Fallback>
+            <w:pict>
+              <v:roundrect w14:anchorId="768DE0AB" id="Rectángulo: esquinas redondeadas 15" o:spid="_x0000_s1028" style="position:absolute;left:0;text-align:left;margin-left:248.3pt;margin-top:118.3pt;width:56.1pt;height:26.1pt;z-index:251665408;visibility:visible;mso-wrap-style:square;mso-width-percent:0;mso-height-percent:0;mso-wrap-distance-left:9pt;mso-wrap-distance-top:0;mso-wrap-distance-right:9pt;mso-wrap-distance-bottom:0;mso-position-horizontal:absolute;mso-position-horizontal-relative:text;mso-position-vertical:absolute;mso-position-vertical-relative:text;mso-width-percent:0;mso-height-percent:0;mso-width-relative:margin;mso-height-relative:margin;v-text-anchor:middle" arcsize="10923f" o:gfxdata="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" fillcolor="#fbcaa2 [1625]" strokecolor="#f68c36 [3049]">
+                <v:fill color2="#fdefe3 [505]" rotate="t" angle="180" colors="0 #ffbe86;22938f #ffd0aa;1 #ffebdb" focus="100%" type="gradient"/>
+                <v:shadow on="t" color="black" opacity="24903f" origin=",.5" offset="0,.55556mm"/>
+                <v:textbox>
+                  <w:txbxContent>
+                    <w:p>
+                      <w:pPr>
+                        <w:jc w:val="center"/>
+                        <w:rPr>
+                          <w:sz w:val="14"/>
+                          <w:szCs w:val="14"/>
+                          <w:lang w:val="es-MX"/>
+                        </w:rPr>
+                      </w:pPr>
+                      <w:r>
+                        <w:rPr>
+                          <w:sz w:val="14"/>
+                          <w:szCs w:val="14"/>
+                          <w:lang w:val="es-MX"/>
+                        </w:rPr>
+                        <w:t>Segmento de dato</w:t>
+                      </w:r>
+                    </w:p>
+                  </w:txbxContent>
+                </v:textbox>
+              </v:roundrect>
+            </w:pict>
+          </mc:Fallback>
+        </mc:AlternateContent>
+      </w:r>
+      <w:r>
+        <w:rPr>
+          <w:noProof/>
+        </w:rPr>
+        <mc:AlternateContent>
+          <mc:Choice Requires="wps">
+            <w:drawing>
+              <wp:anchor distT="0" distB="0" distL="114300" distR="114300" simplePos="0" relativeHeight="251667456" behindDoc="0" locked="0" layoutInCell="1" allowOverlap="1" wp14:anchorId="3BF0F5C2" wp14:editId="2FD2704A">
+                <wp:simplePos x="0" y="0"/>
+                <wp:positionH relativeFrom="column">
+                  <wp:posOffset>4852670</wp:posOffset>
+                </wp:positionH>
+                <wp:positionV relativeFrom="paragraph">
+                  <wp:posOffset>3427730</wp:posOffset>
+                </wp:positionV>
+                <wp:extent cx="1924050" cy="914400"/>
+                <wp:effectExtent l="57150" t="19050" r="76200" b="95250"/>
+                <wp:wrapNone/>
+                <wp:docPr id="822198452" name="Rectángulo: esquinas redondeadas 14"/>
+                <wp:cNvGraphicFramePr/>
+                <a:graphic xmlns:a="http://schemas.openxmlformats.org/drawingml/2006/main">
+                  <a:graphicData uri="http://schemas.microsoft.com/office/word/2010/wordprocessingShape">
+                    <wps:wsp>
+                      <wps:cNvSpPr/>
+                      <wps:spPr>
+                        <a:xfrm>
+                          <a:off x="0" y="0"/>
+                          <a:ext cx="1924050" cy="914400"/>
+                        </a:xfrm>
+                        <a:prstGeom prst="roundRect">
+                          <a:avLst/>
+                        </a:prstGeom>
+                      </wps:spPr>
+                      <wps:style>
+                        <a:lnRef idx="1">
+                          <a:schemeClr val="accent3"/>
+                        </a:lnRef>
+                        <a:fillRef idx="3">
+                          <a:schemeClr val="accent3"/>
+                        </a:fillRef>
+                        <a:effectRef idx="2">
+                          <a:schemeClr val="accent3"/>
+                        </a:effectRef>
+                        <a:fontRef idx="minor">
+                          <a:schemeClr val="lt1"/>
+                        </a:fontRef>
+                      </wps:style>
+                      <wps:txbx>
+                        <w:txbxContent>
+                          <w:p>
+                            <w:pPr>
+                              <w:jc w:val="center"/>
+                              <w:rPr>
+                                <w:lang w:val="es-MX"/>
+                              </w:rPr>
+                            </w:pPr>
+                            <w:r>
+                              <w:rPr>
+                                <w:lang w:val="es-MX"/>
+                              </w:rPr>
+                              <w:t>Paquete</w:t>
+                            </w:r>
+                          </w:p>
+                        </w:txbxContent>
+                      </wps:txbx>
+                      <wps:bodyPr rot="0" spcFirstLastPara="0" vertOverflow="clip" horzOverflow="clip" vert="horz" wrap="square" lIns="91440" tIns="45720" rIns="91440" bIns="45720" numCol="1" spcCol="0" rtlCol="0" fromWordArt="0" anchor="ctr" anchorCtr="0" forceAA="0" compatLnSpc="1">
+                        <a:prstTxWarp prst="textNoShape">
+                          <a:avLst/>
+                        </a:prstTxWarp>
+                        <a:noAutofit/>
+                      </wps:bodyPr>
+                    </wps:wsp>
+                  </a:graphicData>
+                </a:graphic>
+                <wp14:sizeRelH relativeFrom="margin">
+                  <wp14:pctWidth>0</wp14:pctWidth>
+                </wp14:sizeRelH>
+                <wp14:sizeRelV relativeFrom="page">
+                  <wp14:pctHeight>0</wp14:pctHeight>
+                </wp14:sizeRelV>
+              </wp:anchor>
+            </w:drawing>
+          </mc:Choice>
+          <mc:Fallback>
+            <w:pict>
+              <v:roundrect w14:anchorId="3BF0F5C2" id="Rectángulo: esquinas redondeadas 14" o:spid="_x0000_s1029" style="position:absolute;left:0;text-align:left;margin-left:382.1pt;margin-top:269.9pt;width:151.5pt;height:1in;z-index:251667456;visibility:visible;mso-wrap-style:square;mso-width-percent:0;mso-height-percent:0;mso-wrap-distance-left:9pt;mso-wrap-distance-top:0;mso-wrap-distance-right:9pt;mso-wrap-distance-bottom:0;mso-position-horizontal:absolute;mso-position-horizontal-relative:text;mso-position-vertical:absolute;mso-position-vertical-relative:text;mso-width-percent:0;mso-height-percent:0;mso-width-relative:margin;mso-height-relative:page;v-text-anchor:middle" arcsize="10923f" o:gfxdata="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" fillcolor="#9bbb59 [3206]" strokecolor="#94b64e [3046]">
+                <v:fill color2="#cdddac [1622]" rotate="t" angle="180" focus="100%" type="gradient">
+                  <o:fill v:ext="view" type="gradientUnscaled"/>
+                </v:fill>
+                <v:shadow on="t" color="black" opacity="22937f" origin=",.5" offset="0,.63889mm"/>
+                <v:textbox>
+                  <w:txbxContent>
+                    <w:p>
+                      <w:pPr>
+                        <w:jc w:val="center"/>
+                        <w:rPr>
+                          <w:lang w:val="es-MX"/>
+                        </w:rPr>
+                      </w:pPr>
+                      <w:r>
+                        <w:rPr>
+                          <w:lang w:val="es-MX"/>
+                        </w:rPr>
+                        <w:t>Paquete</w:t>
+                      </w:r>
+                    </w:p>
+                  </w:txbxContent>
+                </v:textbox>
+              </v:roundrect>
+            </w:pict>
+          </mc:Fallback>
+        </mc:AlternateContent>
+      </w:r>
+      <w:r>
+        <w:rPr>
+          <w:noProof/>
+        </w:rPr>
+        <mc:AlternateContent>
+          <mc:Choice Requires="wps">
+            <w:drawing>
+              <wp:anchor distT="0" distB="0" distL="114300" distR="114300" simplePos="0" relativeHeight="251669504" behindDoc="0" locked="0" layoutInCell="1" allowOverlap="1" wp14:anchorId="2610F436" wp14:editId="44849D5A">
+                <wp:simplePos x="0" y="0"/>
+                <wp:positionH relativeFrom="column">
+                  <wp:posOffset>2040890</wp:posOffset>
+                </wp:positionH>
+                <wp:positionV relativeFrom="paragraph">
+                  <wp:posOffset>2263775</wp:posOffset>
+                </wp:positionV>
+                <wp:extent cx="1017270" cy="514350"/>
+                <wp:effectExtent l="57150" t="19050" r="68580" b="95250"/>
+                <wp:wrapNone/>
+                <wp:docPr id="1086954935" name="Rectángulo: esquinas redondeadas 13"/>
+                <wp:cNvGraphicFramePr/>
+                <a:graphic xmlns:a="http://schemas.openxmlformats.org/drawingml/2006/main">
+                  <a:graphicData uri="http://schemas.microsoft.com/office/word/2010/wordprocessingShape">
+                    <wps:wsp>
+                      <wps:cNvSpPr/>
+                      <wps:spPr>
+                        <a:xfrm>
+                          <a:off x="0" y="0"/>
+                          <a:ext cx="1017270" cy="514350"/>
+                        </a:xfrm>
+                        <a:prstGeom prst="roundRect">
+                          <a:avLst/>
+                        </a:prstGeom>
+                      </wps:spPr>
+                      <wps:style>
+                        <a:lnRef idx="1">
+                          <a:schemeClr val="accent3"/>
+                        </a:lnRef>
+                        <a:fillRef idx="3">
+                          <a:schemeClr val="accent3"/>
+                        </a:fillRef>
+                        <a:effectRef idx="2">
+                          <a:schemeClr val="accent3"/>
+                        </a:effectRef>
+                        <a:fontRef idx="minor">
+                          <a:schemeClr val="lt1"/>
+                        </a:fontRef>
+                      </wps:style>
+                      <wps:txbx>
+                        <w:txbxContent>
+                          <w:p>
+                            <w:pPr>
+                              <w:jc w:val="center"/>
+                              <w:rPr>
+                                <w:color w:val="000000" w:themeColor="text1"/>
+                                <w:sz w:val="14"/>
+                                <w:szCs w:val="14"/>
+                                <w:lang w:val="es-MX"/>
+                              </w:rPr>
+                            </w:pPr>
+                            <w:r>
+                              <w:rPr>
+                                <w:color w:val="000000" w:themeColor="text1"/>
+                                <w:sz w:val="14"/>
+                                <w:szCs w:val="14"/>
+                                <w:lang w:val="es-MX"/>
+                              </w:rPr>
+                              <w:t>Encabezado de la capa de transporte</w:t>
+                            </w:r>
+                          </w:p>
+                        </w:txbxContent>
+                      </wps:txbx>
+                      <wps:bodyPr rot="0" spcFirstLastPara="0" vertOverflow="clip" horzOverflow="clip" vert="horz" wrap="square" lIns="91440" tIns="45720" rIns="91440" bIns="45720" numCol="1" spcCol="0" rtlCol="0" fromWordArt="0" anchor="ctr" anchorCtr="0" forceAA="0" compatLnSpc="1">
+                        <a:prstTxWarp prst="textNoShape">
+                          <a:avLst/>
+                        </a:prstTxWarp>
+                        <a:noAutofit/>
+                      </wps:bodyPr>
+                    </wps:wsp>
+                  </a:graphicData>
+                </a:graphic>
+                <wp14:sizeRelH relativeFrom="margin">
+                  <wp14:pctWidth>0</wp14:pctWidth>
+                </wp14:sizeRelH>
+                <wp14:sizeRelV relativeFrom="margin">
+                  <wp14:pctHeight>0</wp14:pctHeight>
+                </wp14:sizeRelV>
+              </wp:anchor>
+            </w:drawing>
+          </mc:Choice>
+          <mc:Fallback>
+            <w:pict>
+              <v:roundrect w14:anchorId="2610F436" id="Rectángulo: esquinas redondeadas 13" o:spid="_x0000_s1030" style="position:absolute;left:0;text-align:left;margin-left:160.7pt;margin-top:178.25pt;width:80.1pt;height:40.5pt;z-index:251669504;visibility:visible;mso-wrap-style:square;mso-width-percent:0;mso-height-percent:0;mso-wrap-distance-left:9pt;mso-wrap-distance-top:0;mso-wrap-distance-right:9pt;mso-wrap-distance-bottom:0;mso-position-horizontal:absolute;mso-position-horizontal-relative:text;mso-position-vertical:absolute;mso-position-vertical-relative:text;mso-width-percent:0;mso-height-percent:0;mso-width-relative:margin;mso-height-relative:margin;v-text-anchor:middle" arcsize="10923f" o:gfxdata="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" fillcolor="#9bbb59 [3206]" strokecolor="#94b64e [3046]">
+                <v:fill color2="#cdddac [1622]" rotate="t" angle="180" focus="100%" type="gradient">
+                  <o:fill v:ext="view" type="gradientUnscaled"/>
+                </v:fill>
+                <v:shadow on="t" color="black" opacity="22937f" origin=",.5" offset="0,.63889mm"/>
+                <v:textbox>
+                  <w:txbxContent>
+                    <w:p>
+                      <w:pPr>
+                        <w:jc w:val="center"/>
+                        <w:rPr>
+                          <w:color w:val="000000" w:themeColor="text1"/>
+                          <w:sz w:val="14"/>
+                          <w:szCs w:val="14"/>
+                          <w:lang w:val="es-MX"/>
+                        </w:rPr>
+                      </w:pPr>
+                      <w:r>
+                        <w:rPr>
+                          <w:color w:val="000000" w:themeColor="text1"/>
+                          <w:sz w:val="14"/>
+                          <w:szCs w:val="14"/>
+                          <w:lang w:val="es-MX"/>
+                        </w:rPr>
+                        <w:t>Encabezado de la capa de transporte</w:t>
+                      </w:r>
+                    </w:p>
+                  </w:txbxContent>
+                </v:textbox>
+              </v:roundrect>
+            </w:pict>
+          </mc:Fallback>
+        </mc:AlternateContent>
+      </w:r>
+      <w:r>
+        <w:rPr>
+          <w:noProof/>
+        </w:rPr>
+        <mc:AlternateContent>
+          <mc:Choice Requires="wps">
+            <w:drawing>
+              <wp:anchor distT="0" distB="0" distL="114300" distR="114300" simplePos="0" relativeHeight="251671552" behindDoc="0" locked="0" layoutInCell="1" allowOverlap="1" wp14:anchorId="73758232" wp14:editId="028BBA85">
+                <wp:simplePos x="0" y="0"/>
+                <wp:positionH relativeFrom="column">
+                  <wp:posOffset>2419350</wp:posOffset>
+                </wp:positionH>
+                <wp:positionV relativeFrom="paragraph">
+                  <wp:posOffset>3682365</wp:posOffset>
+                </wp:positionV>
+                <wp:extent cx="1017270" cy="514350"/>
+                <wp:effectExtent l="57150" t="19050" r="68580" b="95250"/>
+                <wp:wrapNone/>
+                <wp:docPr id="1754957192" name="Rectángulo: esquinas redondeadas 12"/>
+                <wp:cNvGraphicFramePr/>
+                <a:graphic xmlns:a="http://schemas.openxmlformats.org/drawingml/2006/main">
+                  <a:graphicData uri="http://schemas.microsoft.com/office/word/2010/wordprocessingShape">
+                    <wps:wsp>
+                      <wps:cNvSpPr/>
+                      <wps:spPr>
+                        <a:xfrm>
+                          <a:off x="0" y="0"/>
+                          <a:ext cx="1017270" cy="514350"/>
+                        </a:xfrm>
+                        <a:prstGeom prst="roundRect">
+                          <a:avLst/>
+                        </a:prstGeom>
+                      </wps:spPr>
+                      <wps:style>
+                        <a:lnRef idx="1">
+                          <a:schemeClr val="accent3"/>
+                        </a:lnRef>
+                        <a:fillRef idx="3">
+                          <a:schemeClr val="accent3"/>
+                        </a:fillRef>
+                        <a:effectRef idx="2">
+                          <a:schemeClr val="accent3"/>
+                        </a:effectRef>
+                        <a:fontRef idx="minor">
+                          <a:schemeClr val="lt1"/>
+                        </a:fontRef>
+                      </wps:style>
+                      <wps:txbx>
+                        <w:txbxContent>
+                          <w:p>
+                            <w:pPr>
+                              <w:jc w:val="center"/>
+                              <w:rPr>
+                                <w:color w:val="000000" w:themeColor="text1"/>
+                                <w:sz w:val="14"/>
+                                <w:szCs w:val="14"/>
+                                <w:lang w:val="es-MX"/>
+                              </w:rPr>
+                            </w:pPr>
+                            <w:r>
+                              <w:rPr>
+                                <w:color w:val="000000" w:themeColor="text1"/>
+                                <w:sz w:val="14"/>
+                                <w:szCs w:val="14"/>
+                                <w:lang w:val="es-MX"/>
+                              </w:rPr>
+                              <w:t>Encabezado de la capa de transporte</w:t>
+                            </w:r>
+                          </w:p>
+                        </w:txbxContent>
+                      </wps:txbx>
+                      <wps:bodyPr rot="0" spcFirstLastPara="0" vertOverflow="clip" horzOverflow="clip" vert="horz" wrap="square" lIns="91440" tIns="45720" rIns="91440" bIns="45720" numCol="1" spcCol="0" rtlCol="0" fromWordArt="0" anchor="ctr" anchorCtr="0" forceAA="0" compatLnSpc="1">
+                        <a:prstTxWarp prst="textNoShape">
+                          <a:avLst/>
+                        </a:prstTxWarp>
+                        <a:noAutofit/>
+                      </wps:bodyPr>
+                    </wps:wsp>
+                  </a:graphicData>
+                </a:graphic>
+                <wp14:sizeRelH relativeFrom="margin">
+                  <wp14:pctWidth>0</wp14:pctWidth>
+                </wp14:sizeRelH>
+                <wp14:sizeRelV relativeFrom="margin">
+                  <wp14:pctHeight>0</wp14:pctHeight>
+                </wp14:sizeRelV>
+              </wp:anchor>
+            </w:drawing>
+          </mc:Choice>
+          <mc:Fallback>
+            <w:pict>
+              <v:roundrect w14:anchorId="73758232" id="Rectángulo: esquinas redondeadas 12" o:spid="_x0000_s1031" style="position:absolute;left:0;text-align:left;margin-left:190.5pt;margin-top:289.95pt;width:80.1pt;height:40.5pt;z-index:251671552;visibility:visible;mso-wrap-style:square;mso-width-percent:0;mso-height-percent:0;mso-wrap-distance-left:9pt;mso-wrap-distance-top:0;mso-wrap-distance-right:9pt;mso-wrap-distance-bottom:0;mso-position-horizontal:absolute;mso-position-horizontal-relative:text;mso-position-vertical:absolute;mso-position-vertical-relative:text;mso-width-percent:0;mso-height-percent:0;mso-width-relative:margin;mso-height-relative:margin;v-text-anchor:middle" arcsize="10923f" o:gfxdata="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" fillcolor="#9bbb59 [3206]" strokecolor="#94b64e [3046]">
+                <v:fill color2="#cdddac [1622]" rotate="t" angle="180" focus="100%" type="gradient">
+                  <o:fill v:ext="view" type="gradientUnscaled"/>
+                </v:fill>
+                <v:shadow on="t" color="black" opacity="22937f" origin=",.5" offset="0,.63889mm"/>
+                <v:textbox>
+                  <w:txbxContent>
+                    <w:p>
+                      <w:pPr>
+                        <w:jc w:val="center"/>
+                        <w:rPr>
+                          <w:color w:val="000000" w:themeColor="text1"/>
+                          <w:sz w:val="14"/>
+                          <w:szCs w:val="14"/>
+                          <w:lang w:val="es-MX"/>
+                        </w:rPr>
+                      </w:pPr>
+                      <w:r>
+                        <w:rPr>
+                          <w:color w:val="000000" w:themeColor="text1"/>
+                          <w:sz w:val="14"/>
+                          <w:szCs w:val="14"/>
+                          <w:lang w:val="es-MX"/>
+                        </w:rPr>
+                        <w:t>Encabezado de la capa de transporte</w:t>
+                      </w:r>
+                    </w:p>
+                  </w:txbxContent>
+                </v:textbox>
+              </v:roundrect>
+            </w:pict>
+          </mc:Fallback>
+        </mc:AlternateContent>
+      </w:r>
+      <w:r>
+        <w:rPr>
+          <w:noProof/>
+        </w:rPr>
+        <mc:AlternateContent>
+          <mc:Choice Requires="wps">
+            <w:drawing>
+              <wp:anchor distT="0" distB="0" distL="114300" distR="114300" simplePos="0" relativeHeight="251673600" behindDoc="0" locked="0" layoutInCell="1" allowOverlap="1" wp14:anchorId="7E10BC69" wp14:editId="4BA5E696">
+                <wp:simplePos x="0" y="0"/>
+                <wp:positionH relativeFrom="column">
+                  <wp:posOffset>2346960</wp:posOffset>
+                </wp:positionH>
+                <wp:positionV relativeFrom="paragraph">
+                  <wp:posOffset>4975225</wp:posOffset>
+                </wp:positionV>
+                <wp:extent cx="1017270" cy="514350"/>
+                <wp:effectExtent l="57150" t="19050" r="68580" b="95250"/>
+                <wp:wrapNone/>
+                <wp:docPr id="1502595629" name="Rectángulo: esquinas redondeadas 11"/>
+                <wp:cNvGraphicFramePr/>
+                <a:graphic xmlns:a="http://schemas.openxmlformats.org/drawingml/2006/main">
+                  <a:graphicData uri="http://schemas.microsoft.com/office/word/2010/wordprocessingShape">
+                    <wps:wsp>
+                      <wps:cNvSpPr/>
+                      <wps:spPr>
+                        <a:xfrm>
+                          <a:off x="0" y="0"/>
+                          <a:ext cx="1017270" cy="514350"/>
+                        </a:xfrm>
+                        <a:prstGeom prst="roundRect">
+                          <a:avLst/>
+                        </a:prstGeom>
+                      </wps:spPr>
+                      <wps:style>
+                        <a:lnRef idx="1">
+                          <a:schemeClr val="accent3"/>
+                        </a:lnRef>
+                        <a:fillRef idx="3">
+                          <a:schemeClr val="accent3"/>
+                        </a:fillRef>
+                        <a:effectRef idx="2">
+                          <a:schemeClr val="accent3"/>
+                        </a:effectRef>
+                        <a:fontRef idx="minor">
+                          <a:schemeClr val="lt1"/>
+                        </a:fontRef>
+                      </wps:style>
+                      <wps:txbx>
+                        <w:txbxContent>
+                          <w:p>
+                            <w:pPr>
+                              <w:jc w:val="center"/>
+                              <w:rPr>
+                                <w:color w:val="000000" w:themeColor="text1"/>
+                                <w:sz w:val="14"/>
+                                <w:szCs w:val="14"/>
+                                <w:lang w:val="es-MX"/>
+                              </w:rPr>
+                            </w:pPr>
+                            <w:r>
+                              <w:rPr>
+                                <w:color w:val="000000" w:themeColor="text1"/>
+                                <w:sz w:val="14"/>
+                                <w:szCs w:val="14"/>
+                                <w:lang w:val="es-MX"/>
+                              </w:rPr>
+                              <w:t>Encabezado de la capa de transporte</w:t>
+                            </w:r>
+                          </w:p>
+                        </w:txbxContent>
+                      </wps:txbx>
+                      <wps:bodyPr rot="0" spcFirstLastPara="0" vertOverflow="clip" horzOverflow="clip" vert="horz" wrap="square" lIns="91440" tIns="45720" rIns="91440" bIns="45720" numCol="1" spcCol="0" rtlCol="0" fromWordArt="0" anchor="ctr" anchorCtr="0" forceAA="0" compatLnSpc="1">
+                        <a:prstTxWarp prst="textNoShape">
+                          <a:avLst/>
+                        </a:prstTxWarp>
+                        <a:noAutofit/>
+                      </wps:bodyPr>
+                    </wps:wsp>
+                  </a:graphicData>
+                </a:graphic>
+                <wp14:sizeRelH relativeFrom="margin">
+                  <wp14:pctWidth>0</wp14:pctWidth>
+                </wp14:sizeRelH>
+                <wp14:sizeRelV relativeFrom="margin">
+                  <wp14:pctHeight>0</wp14:pctHeight>
+                </wp14:sizeRelV>
+              </wp:anchor>
+            </w:drawing>
+          </mc:Choice>
+          <mc:Fallback>
+            <w:pict>
+              <v:roundrect w14:anchorId="7E10BC69" id="Rectángulo: esquinas redondeadas 11" o:spid="_x0000_s1032" style="position:absolute;left:0;text-align:left;margin-left:184.8pt;margin-top:391.75pt;width:80.1pt;height:40.5pt;z-index:251673600;visibility:visible;mso-wrap-style:square;mso-width-percent:0;mso-height-percent:0;mso-wrap-distance-left:9pt;mso-wrap-distance-top:0;mso-wrap-distance-right:9pt;mso-wrap-distance-bottom:0;mso-position-horizontal:absolute;mso-position-horizontal-relative:text;mso-position-vertical:absolute;mso-position-vertical-relative:text;mso-width-percent:0;mso-height-percent:0;mso-width-relative:margin;mso-height-relative:margin;v-text-anchor:middle" arcsize="10923f" o:gfxdata="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" fillcolor="#9bbb59 [3206]" strokecolor="#94b64e [3046]">
+                <v:fill color2="#cdddac [1622]" rotate="t" angle="180" focus="100%" type="gradient">
+                  <o:fill v:ext="view" type="gradientUnscaled"/>
+                </v:fill>
+                <v:shadow on="t" color="black" opacity="22937f" origin=",.5" offset="0,.63889mm"/>
+                <v:textbox>
+                  <w:txbxContent>
+                    <w:p>
+                      <w:pPr>
+                        <w:jc w:val="center"/>
+                        <w:rPr>
+                          <w:color w:val="000000" w:themeColor="text1"/>
+                          <w:sz w:val="14"/>
+                          <w:szCs w:val="14"/>
+                          <w:lang w:val="es-MX"/>
+                        </w:rPr>
+                      </w:pPr>
+                      <w:r>
+                        <w:rPr>
+                          <w:color w:val="000000" w:themeColor="text1"/>
+                          <w:sz w:val="14"/>
+                          <w:szCs w:val="14"/>
+                          <w:lang w:val="es-MX"/>
+                        </w:rPr>
+                        <w:t>Encabezado de la capa de transporte</w:t>
+                      </w:r>
+                    </w:p>
+                  </w:txbxContent>
+                </v:textbox>
+              </v:roundrect>
+            </w:pict>
+          </mc:Fallback>
+        </mc:AlternateContent>
+      </w:r>
+      <w:r>
+        <w:rPr>
+          <w:noProof/>
+        </w:rPr>
+        <mc:AlternateContent>
+          <mc:Choice Requires="wps">
+            <w:drawing>
+              <wp:anchor distT="0" distB="0" distL="114300" distR="114300" simplePos="0" relativeHeight="251675648" behindDoc="0" locked="0" layoutInCell="1" allowOverlap="1" wp14:anchorId="6318F8E9" wp14:editId="46C56376">
+                <wp:simplePos x="0" y="0"/>
+                <wp:positionH relativeFrom="column">
+                  <wp:posOffset>1271270</wp:posOffset>
+                </wp:positionH>
+                <wp:positionV relativeFrom="paragraph">
+                  <wp:posOffset>3689350</wp:posOffset>
+                </wp:positionV>
+                <wp:extent cx="1017270" cy="514350"/>
+                <wp:effectExtent l="57150" t="19050" r="68580" b="95250"/>
+                <wp:wrapNone/>
+                <wp:docPr id="868759916" name="Rectángulo: esquinas redondeadas 10"/>
+                <wp:cNvGraphicFramePr/>
+                <a:graphic xmlns:a="http://schemas.openxmlformats.org/drawingml/2006/main">
+                  <a:graphicData uri="http://schemas.microsoft.com/office/word/2010/wordprocessingShape">
+                    <wps:wsp>
+                      <wps:cNvSpPr/>
+                      <wps:spPr>
+                        <a:xfrm>
+                          <a:off x="0" y="0"/>
+                          <a:ext cx="1017270" cy="514350"/>
+                        </a:xfrm>
+                        <a:prstGeom prst="roundRect">
+                          <a:avLst/>
+                        </a:prstGeom>
+                      </wps:spPr>
+                      <wps:style>
+                        <a:lnRef idx="1">
+                          <a:schemeClr val="accent3"/>
+                        </a:lnRef>
+                        <a:fillRef idx="3">
+                          <a:schemeClr val="accent3"/>
+                        </a:fillRef>
+                        <a:effectRef idx="2">
+                          <a:schemeClr val="accent3"/>
+                        </a:effectRef>
+                        <a:fontRef idx="minor">
+                          <a:schemeClr val="lt1"/>
+                        </a:fontRef>
+                      </wps:style>
+                      <wps:txbx>
+                        <w:txbxContent>
+                          <w:p>
+                            <w:pPr>
+                              <w:jc w:val="center"/>
+                              <w:rPr>
+                                <w:color w:val="000000" w:themeColor="text1"/>
+                                <w:sz w:val="14"/>
+                                <w:szCs w:val="14"/>
+                                <w:lang w:val="es-MX"/>
+                              </w:rPr>
+                            </w:pPr>
+                            <w:r>
+                              <w:rPr>
+                                <w:color w:val="000000" w:themeColor="text1"/>
+                                <w:sz w:val="14"/>
+                                <w:szCs w:val="14"/>
+                                <w:lang w:val="es-MX"/>
+                              </w:rPr>
+                              <w:t>Encabezado de red</w:t>
+                            </w:r>
+                          </w:p>
+                        </w:txbxContent>
+                      </wps:txbx>
+                      <wps:bodyPr rot="0" spcFirstLastPara="0" vertOverflow="clip" horzOverflow="clip" vert="horz" wrap="square" lIns="91440" tIns="45720" rIns="91440" bIns="45720" numCol="1" spcCol="0" rtlCol="0" fromWordArt="0" anchor="ctr" anchorCtr="0" forceAA="0" compatLnSpc="1">
+                        <a:prstTxWarp prst="textNoShape">
+                          <a:avLst/>
+                        </a:prstTxWarp>
+                        <a:noAutofit/>
+                      </wps:bodyPr>
+                    </wps:wsp>
+                  </a:graphicData>
+                </a:graphic>
+                <wp14:sizeRelH relativeFrom="margin">
+                  <wp14:pctWidth>0</wp14:pctWidth>
+                </wp14:sizeRelH>
+                <wp14:sizeRelV relativeFrom="margin">
+                  <wp14:pctHeight>0</wp14:pctHeight>
+                </wp14:sizeRelV>
+              </wp:anchor>
+            </w:drawing>
+          </mc:Choice>
+          <mc:Fallback>
+            <w:pict>
+              <v:roundrect w14:anchorId="6318F8E9" id="Rectángulo: esquinas redondeadas 10" o:spid="_x0000_s1033" style="position:absolute;left:0;text-align:left;margin-left:100.1pt;margin-top:290.5pt;width:80.1pt;height:40.5pt;z-index:251675648;visibility:visible;mso-wrap-style:square;mso-width-percent:0;mso-height-percent:0;mso-wrap-distance-left:9pt;mso-wrap-distance-top:0;mso-wrap-distance-right:9pt;mso-wrap-distance-bottom:0;mso-position-horizontal:absolute;mso-position-horizontal-relative:text;mso-position-vertical:absolute;mso-position-vertical-relative:text;mso-width-percent:0;mso-height-percent:0;mso-width-relative:margin;mso-height-relative:margin;v-text-anchor:middle" arcsize="10923f" o:gfxdata="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" fillcolor="#9bbb59 [3206]" strokecolor="#94b64e [3046]">
+                <v:fill color2="#cdddac [1622]" rotate="t" angle="180" focus="100%" type="gradient">
+                  <o:fill v:ext="view" type="gradientUnscaled"/>
+                </v:fill>
+                <v:shadow on="t" color="black" opacity="22937f" origin=",.5" offset="0,.63889mm"/>
+                <v:textbox>
+                  <w:txbxContent>
+                    <w:p>
+                      <w:pPr>
+                        <w:jc w:val="center"/>
+                        <w:rPr>
+                          <w:color w:val="000000" w:themeColor="text1"/>
+                          <w:sz w:val="14"/>
+                          <w:szCs w:val="14"/>
+                          <w:lang w:val="es-MX"/>
+                        </w:rPr>
+                      </w:pPr>
+                      <w:r>
+                        <w:rPr>
+                          <w:color w:val="000000" w:themeColor="text1"/>
+                          <w:sz w:val="14"/>
+                          <w:szCs w:val="14"/>
+                          <w:lang w:val="es-MX"/>
+                        </w:rPr>
+                        <w:t>Encabezado de red</w:t>
+                      </w:r>
+                    </w:p>
+                  </w:txbxContent>
+                </v:textbox>
+              </v:roundrect>
+            </w:pict>
+          </mc:Fallback>
+        </mc:AlternateContent>
+      </w:r>
+      <w:r>
+        <w:rPr>
+          <w:noProof/>
+        </w:rPr>
+        <mc:AlternateContent>
+          <mc:Choice Requires="wps">
+            <w:drawing>
+              <wp:anchor distT="0" distB="0" distL="114300" distR="114300" simplePos="0" relativeHeight="251677696" behindDoc="0" locked="0" layoutInCell="1" allowOverlap="1" wp14:anchorId="5011EAB8" wp14:editId="354CDA89">
+                <wp:simplePos x="0" y="0"/>
+                <wp:positionH relativeFrom="column">
+                  <wp:posOffset>29210</wp:posOffset>
+                </wp:positionH>
+                <wp:positionV relativeFrom="paragraph">
+                  <wp:posOffset>4956175</wp:posOffset>
+                </wp:positionV>
+                <wp:extent cx="1017270" cy="514350"/>
+                <wp:effectExtent l="57150" t="19050" r="68580" b="95250"/>
+                <wp:wrapNone/>
+                <wp:docPr id="1614785189" name="Rectángulo: esquinas redondeadas 9"/>
+                <wp:cNvGraphicFramePr/>
+                <a:graphic xmlns:a="http://schemas.openxmlformats.org/drawingml/2006/main">
+                  <a:graphicData uri="http://schemas.microsoft.com/office/word/2010/wordprocessingShape">
+                    <wps:wsp>
+                      <wps:cNvSpPr/>
+                      <wps:spPr>
+                        <a:xfrm>
+                          <a:off x="0" y="0"/>
+                          <a:ext cx="1017270" cy="514350"/>
+                        </a:xfrm>
+                        <a:prstGeom prst="roundRect">
+                          <a:avLst/>
+                        </a:prstGeom>
+                      </wps:spPr>
+                      <wps:style>
+                        <a:lnRef idx="1">
+                          <a:schemeClr val="accent3"/>
+                        </a:lnRef>
+                        <a:fillRef idx="3">
+                          <a:schemeClr val="accent3"/>
+                        </a:fillRef>
+                        <a:effectRef idx="2">
+                          <a:schemeClr val="accent3"/>
+                        </a:effectRef>
+                        <a:fontRef idx="minor">
+                          <a:schemeClr val="lt1"/>
+                        </a:fontRef>
+                      </wps:style>
+                      <wps:txbx>
+                        <w:txbxContent>
+                          <w:p>
+                            <w:pPr>
+                              <w:jc w:val="center"/>
+                              <w:rPr>
+                                <w:color w:val="000000" w:themeColor="text1"/>
+                                <w:sz w:val="14"/>
+                                <w:szCs w:val="14"/>
+                                <w:lang w:val="es-MX"/>
+                              </w:rPr>
+                            </w:pPr>
+                            <w:r>
+                              <w:rPr>
+                                <w:color w:val="000000" w:themeColor="text1"/>
+                                <w:sz w:val="14"/>
+                                <w:szCs w:val="14"/>
+                                <w:lang w:val="es-MX"/>
+                              </w:rPr>
+                              <w:t>Encabezado de la trama</w:t>
+                            </w:r>
+                          </w:p>
+                        </w:txbxContent>
+                      </wps:txbx>
+                      <wps:bodyPr rot="0" spcFirstLastPara="0" vertOverflow="clip" horzOverflow="clip" vert="horz" wrap="square" lIns="91440" tIns="45720" rIns="91440" bIns="45720" numCol="1" spcCol="0" rtlCol="0" fromWordArt="0" anchor="ctr" anchorCtr="0" forceAA="0" compatLnSpc="1">
+                        <a:prstTxWarp prst="textNoShape">
+                          <a:avLst/>
+                        </a:prstTxWarp>
+                        <a:noAutofit/>
+                      </wps:bodyPr>
+                    </wps:wsp>
+                  </a:graphicData>
+                </a:graphic>
+                <wp14:sizeRelH relativeFrom="margin">
+                  <wp14:pctWidth>0</wp14:pctWidth>
+                </wp14:sizeRelH>
+                <wp14:sizeRelV relativeFrom="margin">
+                  <wp14:pctHeight>0</wp14:pctHeight>
+                </wp14:sizeRelV>
+              </wp:anchor>
+            </w:drawing>
+          </mc:Choice>
+          <mc:Fallback>
+            <w:pict>
+              <v:roundrect w14:anchorId="5011EAB8" id="Rectángulo: esquinas redondeadas 9" o:spid="_x0000_s1034" style="position:absolute;left:0;text-align:left;margin-left:2.3pt;margin-top:390.25pt;width:80.1pt;height:40.5pt;z-index:251677696;visibility:visible;mso-wrap-style:square;mso-width-percent:0;mso-height-percent:0;mso-wrap-distance-left:9pt;mso-wrap-distance-top:0;mso-wrap-distance-right:9pt;mso-wrap-distance-bottom:0;mso-position-horizontal:absolute;mso-position-horizontal-relative:text;mso-position-vertical:absolute;mso-position-vertical-relative:text;mso-width-percent:0;mso-height-percent:0;mso-width-relative:margin;mso-height-relative:margin;v-text-anchor:middle" arcsize="10923f" o:gfxdata="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" fillcolor="#9bbb59 [3206]" strokecolor="#94b64e [3046]">
+                <v:fill color2="#cdddac [1622]" rotate="t" angle="180" focus="100%" type="gradient">
+                  <o:fill v:ext="view" type="gradientUnscaled"/>
+                </v:fill>
+                <v:shadow on="t" color="black" opacity="22937f" origin=",.5" offset="0,.63889mm"/>
+                <v:textbox>
+                  <w:txbxContent>
+                    <w:p>
+                      <w:pPr>
+                        <w:jc w:val="center"/>
+                        <w:rPr>
+                          <w:color w:val="000000" w:themeColor="text1"/>
+                          <w:sz w:val="14"/>
+                          <w:szCs w:val="14"/>
+                          <w:lang w:val="es-MX"/>
+                        </w:rPr>
+                      </w:pPr>
+                      <w:r>
+                        <w:rPr>
+                          <w:color w:val="000000" w:themeColor="text1"/>
+                          <w:sz w:val="14"/>
+                          <w:szCs w:val="14"/>
+                          <w:lang w:val="es-MX"/>
+                        </w:rPr>
+                        <w:t>Encabezado de la trama</w:t>
+                      </w:r>
+                    </w:p>
+                  </w:txbxContent>
+                </v:textbox>
+              </v:roundrect>
+            </w:pict>
+          </mc:Fallback>
+        </mc:AlternateContent>
+      </w:r>
+      <w:r>
+        <w:rPr>
+          <w:noProof/>
+        </w:rPr>
+        <mc:AlternateContent>
+          <mc:Choice Requires="wps">
+            <w:drawing>
+              <wp:anchor distT="0" distB="0" distL="114300" distR="114300" simplePos="0" relativeHeight="251676672" behindDoc="0" locked="0" layoutInCell="1" allowOverlap="1" wp14:anchorId="5A667A25" wp14:editId="39F3574D">
+                <wp:simplePos x="0" y="0"/>
+                <wp:positionH relativeFrom="column">
+                  <wp:posOffset>1217930</wp:posOffset>
+                </wp:positionH>
+                <wp:positionV relativeFrom="paragraph">
+                  <wp:posOffset>4956175</wp:posOffset>
+                </wp:positionV>
+                <wp:extent cx="1017270" cy="514350"/>
+                <wp:effectExtent l="57150" t="19050" r="68580" b="95250"/>
+                <wp:wrapNone/>
+                <wp:docPr id="663679915" name="Rectángulo: esquinas redondeadas 8"/>
+                <wp:cNvGraphicFramePr/>
+                <a:graphic xmlns:a="http://schemas.openxmlformats.org/drawingml/2006/main">
+                  <a:graphicData uri="http://schemas.microsoft.com/office/word/2010/wordprocessingShape">
+                    <wps:wsp>
+                      <wps:cNvSpPr/>
+                      <wps:spPr>
+                        <a:xfrm>
+                          <a:off x="0" y="0"/>
+                          <a:ext cx="1017270" cy="514350"/>
+                        </a:xfrm>
+                        <a:prstGeom prst="roundRect">
+                          <a:avLst/>
+                        </a:prstGeom>
+                      </wps:spPr>
+                      <wps:style>
+                        <a:lnRef idx="1">
+                          <a:schemeClr val="accent3"/>
+                        </a:lnRef>
+                        <a:fillRef idx="3">
+                          <a:schemeClr val="accent3"/>
+                        </a:fillRef>
+                        <a:effectRef idx="2">
+                          <a:schemeClr val="accent3"/>
+                        </a:effectRef>
+                        <a:fontRef idx="minor">
+                          <a:schemeClr val="lt1"/>
+                        </a:fontRef>
+                      </wps:style>
+                      <wps:txbx>
+                        <w:txbxContent>
+                          <w:p>
+                            <w:pPr>
+                              <w:jc w:val="center"/>
+                              <w:rPr>
+                                <w:color w:val="000000" w:themeColor="text1"/>
+                                <w:sz w:val="14"/>
+                                <w:szCs w:val="14"/>
+                                <w:lang w:val="es-MX"/>
+                              </w:rPr>
+                            </w:pPr>
+                            <w:r>
+                              <w:rPr>
+                                <w:color w:val="000000" w:themeColor="text1"/>
+                                <w:sz w:val="14"/>
+                                <w:szCs w:val="14"/>
+                                <w:lang w:val="es-MX"/>
+                              </w:rPr>
+                              <w:t>Encabezado de red</w:t>
+                            </w:r>
+                          </w:p>
+                        </w:txbxContent>
+                      </wps:txbx>
+                      <wps:bodyPr rot="0" spcFirstLastPara="0" vertOverflow="clip" horzOverflow="clip" vert="horz" wrap="square" lIns="91440" tIns="45720" rIns="91440" bIns="45720" numCol="1" spcCol="0" rtlCol="0" fromWordArt="0" anchor="ctr" anchorCtr="0" forceAA="0" compatLnSpc="1">
+                        <a:prstTxWarp prst="textNoShape">
+                          <a:avLst/>
+                        </a:prstTxWarp>
+                        <a:noAutofit/>
+                      </wps:bodyPr>
+                    </wps:wsp>
+                  </a:graphicData>
+                </a:graphic>
+                <wp14:sizeRelH relativeFrom="margin">
+                  <wp14:pctWidth>0</wp14:pctWidth>
+                </wp14:sizeRelH>
+                <wp14:sizeRelV relativeFrom="margin">
+                  <wp14:pctHeight>0</wp14:pctHeight>
+                </wp14:sizeRelV>
+              </wp:anchor>
+            </w:drawing>
+          </mc:Choice>
+          <mc:Fallback>
+            <w:pict>
+              <v:roundrect w14:anchorId="5A667A25" id="Rectángulo: esquinas redondeadas 8" o:spid="_x0000_s1035" style="position:absolute;left:0;text-align:left;margin-left:95.9pt;margin-top:390.25pt;width:80.1pt;height:40.5pt;z-index:251676672;visibility:visible;mso-wrap-style:square;mso-width-percent:0;mso-height-percent:0;mso-wrap-distance-left:9pt;mso-wrap-distance-top:0;mso-wrap-distance-right:9pt;mso-wrap-distance-bottom:0;mso-position-horizontal:absolute;mso-position-horizontal-relative:text;mso-position-vertical:absolute;mso-position-vertical-relative:text;mso-width-percent:0;mso-height-percent:0;mso-width-relative:margin;mso-height-relative:margin;v-text-anchor:middle" arcsize="10923f" o:gfxdata="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" fillcolor="#9bbb59 [3206]" strokecolor="#94b64e [3046]">
+                <v:fill color2="#cdddac [1622]" rotate="t" angle="180" focus="100%" type="gradient">
+                  <o:fill v:ext="view" type="gradientUnscaled"/>
+                </v:fill>
+                <v:shadow on="t" color="black" opacity="22937f" origin=",.5" offset="0,.63889mm"/>
+                <v:textbox>
+                  <w:txbxContent>
+                    <w:p>
+                      <w:pPr>
+                        <w:jc w:val="center"/>
+                        <w:rPr>
+                          <w:color w:val="000000" w:themeColor="text1"/>
+                          <w:sz w:val="14"/>
+                          <w:szCs w:val="14"/>
+                          <w:lang w:val="es-MX"/>
+                        </w:rPr>
+                      </w:pPr>
+                      <w:r>
+                        <w:rPr>
+                          <w:color w:val="000000" w:themeColor="text1"/>
+                          <w:sz w:val="14"/>
+                          <w:szCs w:val="14"/>
+                          <w:lang w:val="es-MX"/>
+                        </w:rPr>
+                        <w:t>Encabezado de red</w:t>
+                      </w:r>
+                    </w:p>
+                  </w:txbxContent>
+                </v:textbox>
+              </v:roundrect>
+            </w:pict>
+          </mc:Fallback>
+        </mc:AlternateContent>
+      </w:r>
+      <w:r>
+        <w:rPr>
+          <w:noProof/>
+        </w:rPr>
+        <mc:AlternateContent>
+          <mc:Choice Requires="wps">
+            <w:drawing>
+              <wp:anchor distT="0" distB="0" distL="114300" distR="114300" simplePos="0" relativeHeight="251674624" behindDoc="0" locked="0" layoutInCell="1" allowOverlap="1" wp14:anchorId="2868CD76" wp14:editId="62B79013">
+                <wp:simplePos x="0" y="0"/>
+                <wp:positionH relativeFrom="column">
+                  <wp:posOffset>3520440</wp:posOffset>
+                </wp:positionH>
+                <wp:positionV relativeFrom="paragraph">
+                  <wp:posOffset>5057140</wp:posOffset>
+                </wp:positionV>
+                <wp:extent cx="712470" cy="331470"/>
+                <wp:effectExtent l="57150" t="38100" r="68580" b="87630"/>
+                <wp:wrapNone/>
+                <wp:docPr id="1237339910" name="Rectángulo: esquinas redondeadas 7"/>
+                <wp:cNvGraphicFramePr/>
+                <a:graphic xmlns:a="http://schemas.openxmlformats.org/drawingml/2006/main">
+                  <a:graphicData uri="http://schemas.microsoft.com/office/word/2010/wordprocessingShape">
+                    <wps:wsp>
+                      <wps:cNvSpPr/>
+                      <wps:spPr>
+                        <a:xfrm>
+                          <a:off x="0" y="0"/>
+                          <a:ext cx="712470" cy="331470"/>
+                        </a:xfrm>
+                        <a:prstGeom prst="roundRect">
+                          <a:avLst/>
+                        </a:prstGeom>
+                      </wps:spPr>
+                      <wps:style>
+                        <a:lnRef idx="1">
+                          <a:schemeClr val="accent6"/>
+                        </a:lnRef>
+                        <a:fillRef idx="2">
+                          <a:schemeClr val="accent6"/>
+                        </a:fillRef>
+                        <a:effectRef idx="1">
+                          <a:schemeClr val="accent6"/>
+                        </a:effectRef>
+                        <a:fontRef idx="minor">
+                          <a:schemeClr val="dk1"/>
+                        </a:fontRef>
+                      </wps:style>
+                      <wps:txbx>
+                        <w:txbxContent>
+                          <w:p>
+                            <w:pPr>
+                              <w:jc w:val="center"/>
+                              <w:rPr>
+                                <w:sz w:val="14"/>
+                                <w:szCs w:val="14"/>
+                                <w:lang w:val="es-MX"/>
+                              </w:rPr>
+                            </w:pPr>
+                            <w:r>
+                              <w:rPr>
+                                <w:sz w:val="14"/>
+                                <w:szCs w:val="14"/>
+                                <w:lang w:val="es-MX"/>
+                              </w:rPr>
+                              <w:t>Segmento de dato</w:t>
+                            </w:r>
+                          </w:p>
+                        </w:txbxContent>
+                      </wps:txbx>
+                      <wps:bodyPr rot="0" spcFirstLastPara="0" vertOverflow="clip" horzOverflow="clip" vert="horz" wrap="square" lIns="91440" tIns="45720" rIns="91440" bIns="45720" numCol="1" spcCol="0" rtlCol="0" fromWordArt="0" anchor="ctr" anchorCtr="0" forceAA="0" compatLnSpc="1">
+                        <a:prstTxWarp prst="textNoShape">
+                          <a:avLst/>
+                        </a:prstTxWarp>
+                        <a:noAutofit/>
+                      </wps:bodyPr>
+                    </wps:wsp>
+                  </a:graphicData>
+                </a:graphic>
+                <wp14:sizeRelH relativeFrom="margin">
+                  <wp14:pctWidth>0</wp14:pctWidth>
+                </wp14:sizeRelH>
+                <wp14:sizeRelV relativeFrom="margin">
+                  <wp14:pctHeight>0</wp14:pctHeight>
+                </wp14:sizeRelV>
+              </wp:anchor>
+            </w:drawing>
+          </mc:Choice>
+          <mc:Fallback>
+            <w:pict>
+              <v:roundrect w14:anchorId="2868CD76" id="Rectángulo: esquinas redondeadas 7" o:spid="_x0000_s1036" style="position:absolute;left:0;text-align:left;margin-left:277.2pt;margin-top:398.2pt;width:56.1pt;height:26.1pt;z-index:251674624;visibility:visible;mso-wrap-style:square;mso-width-percent:0;mso-height-percent:0;mso-wrap-distance-left:9pt;mso-wrap-distance-top:0;mso-wrap-distance-right:9pt;mso-wrap-distance-bottom:0;mso-position-horizontal:absolute;mso-position-horizontal-relative:text;mso-position-vertical:absolute;mso-position-vertical-relative:text;mso-width-percent:0;mso-height-percent:0;mso-width-relative:margin;mso-height-relative:margin;v-text-anchor:middle" arcsize="10923f" o:gfxdata="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" fillcolor="#fbcaa2 [1625]" strokecolor="#f68c36 [3049]">
+                <v:fill color2="#fdefe3 [505]" rotate="t" angle="180" colors="0 #ffbe86;22938f #ffd0aa;1 #ffebdb" focus="100%" type="gradient"/>
+                <v:shadow on="t" color="black" opacity="24903f" origin=",.5" offset="0,.55556mm"/>
+                <v:textbox>
+                  <w:txbxContent>
+                    <w:p>
+                      <w:pPr>
+                        <w:jc w:val="center"/>
+                        <w:rPr>
+                          <w:sz w:val="14"/>
+                          <w:szCs w:val="14"/>
+                          <w:lang w:val="es-MX"/>
+                        </w:rPr>
+                      </w:pPr>
+                      <w:r>
+                        <w:rPr>
+                          <w:sz w:val="14"/>
+                          <w:szCs w:val="14"/>
+                          <w:lang w:val="es-MX"/>
+                        </w:rPr>
+                        <w:t>Segmento de dato</w:t>
+                      </w:r>
+                    </w:p>
+                  </w:txbxContent>
+                </v:textbox>
+              </v:roundrect>
+            </w:pict>
+          </mc:Fallback>
+        </mc:AlternateContent>
+      </w:r>
+      <w:r>
+        <w:rPr>
+          <w:noProof/>
+        </w:rPr>
+        <mc:AlternateContent>
+          <mc:Choice Requires="wps">
+            <w:drawing>
+              <wp:anchor distT="0" distB="0" distL="114300" distR="114300" simplePos="0" relativeHeight="251672576" behindDoc="0" locked="0" layoutInCell="1" allowOverlap="1" wp14:anchorId="579EF08C" wp14:editId="6199ED7A">
+                <wp:simplePos x="0" y="0"/>
+                <wp:positionH relativeFrom="column">
+                  <wp:posOffset>3592830</wp:posOffset>
+                </wp:positionH>
+                <wp:positionV relativeFrom="paragraph">
+                  <wp:posOffset>3754755</wp:posOffset>
+                </wp:positionV>
+                <wp:extent cx="712470" cy="331470"/>
+                <wp:effectExtent l="57150" t="38100" r="68580" b="87630"/>
+                <wp:wrapNone/>
+                <wp:docPr id="114779341" name="Rectángulo: esquinas redondeadas 6"/>
+                <wp:cNvGraphicFramePr/>
+                <a:graphic xmlns:a="http://schemas.openxmlformats.org/drawingml/2006/main">
+                  <a:graphicData uri="http://schemas.microsoft.com/office/word/2010/wordprocessingShape">
+                    <wps:wsp>
+                      <wps:cNvSpPr/>
+                      <wps:spPr>
+                        <a:xfrm>
+                          <a:off x="0" y="0"/>
+                          <a:ext cx="712470" cy="331470"/>
+                        </a:xfrm>
+                        <a:prstGeom prst="roundRect">
+                          <a:avLst/>
+                        </a:prstGeom>
+                      </wps:spPr>
+                      <wps:style>
+                        <a:lnRef idx="1">
+                          <a:schemeClr val="accent6"/>
+                        </a:lnRef>
+                        <a:fillRef idx="2">
+                          <a:schemeClr val="accent6"/>
+                        </a:fillRef>
+                        <a:effectRef idx="1">
+                          <a:schemeClr val="accent6"/>
+                        </a:effectRef>
+                        <a:fontRef idx="minor">
+                          <a:schemeClr val="dk1"/>
+                        </a:fontRef>
+                      </wps:style>
+                      <wps:txbx>
+                        <w:txbxContent>
+                          <w:p>
+                            <w:pPr>
+                              <w:jc w:val="center"/>
+                              <w:rPr>
+                                <w:sz w:val="14"/>
+                                <w:szCs w:val="14"/>
+                                <w:lang w:val="es-MX"/>
+                              </w:rPr>
+                            </w:pPr>
+                            <w:r>
+                              <w:rPr>
+                                <w:sz w:val="14"/>
+                                <w:szCs w:val="14"/>
+                                <w:lang w:val="es-MX"/>
+                              </w:rPr>
+                              <w:t>Segmento de dato</w:t>
+                            </w:r>
+                          </w:p>
+                        </w:txbxContent>
+                      </wps:txbx>
+                      <wps:bodyPr rot="0" spcFirstLastPara="0" vertOverflow="clip" horzOverflow="clip" vert="horz" wrap="square" lIns="91440" tIns="45720" rIns="91440" bIns="45720" numCol="1" spcCol="0" rtlCol="0" fromWordArt="0" anchor="ctr" anchorCtr="0" forceAA="0" compatLnSpc="1">
+                        <a:prstTxWarp prst="textNoShape">
+                          <a:avLst/>
+                        </a:prstTxWarp>
+                        <a:noAutofit/>
+                      </wps:bodyPr>
+                    </wps:wsp>
+                  </a:graphicData>
+                </a:graphic>
+                <wp14:sizeRelH relativeFrom="margin">
+                  <wp14:pctWidth>0</wp14:pctWidth>
+                </wp14:sizeRelH>
+                <wp14:sizeRelV relativeFrom="margin">
+                  <wp14:pctHeight>0</wp14:pctHeight>
+                </wp14:sizeRelV>
+              </wp:anchor>
+            </w:drawing>
+          </mc:Choice>
+          <mc:Fallback>
+            <w:pict>
+              <v:roundrect w14:anchorId="579EF08C" id="Rectángulo: esquinas redondeadas 6" o:spid="_x0000_s1037" style="position:absolute;left:0;text-align:left;margin-left:282.9pt;margin-top:295.65pt;width:56.1pt;height:26.1pt;z-index:251672576;visibility:visible;mso-wrap-style:square;mso-width-percent:0;mso-height-percent:0;mso-wrap-distance-left:9pt;mso-wrap-distance-top:0;mso-wrap-distance-right:9pt;mso-wrap-distance-bottom:0;mso-position-horizontal:absolute;mso-position-horizontal-relative:text;mso-position-vertical:absolute;mso-position-vertical-relative:text;mso-width-percent:0;mso-height-percent:0;mso-width-relative:margin;mso-height-relative:margin;v-text-anchor:middle" arcsize="10923f" o:gfxdata="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" fillcolor="#fbcaa2 [1625]" strokecolor="#f68c36 [3049]">
+                <v:fill color2="#fdefe3 [505]" rotate="t" angle="180" colors="0 #ffbe86;22938f #ffd0aa;1 #ffebdb" focus="100%" type="gradient"/>
+                <v:shadow on="t" color="black" opacity="24903f" origin=",.5" offset="0,.55556mm"/>
+                <v:textbox>
+                  <w:txbxContent>
+                    <w:p>
+                      <w:pPr>
+                        <w:jc w:val="center"/>
+                        <w:rPr>
+                          <w:sz w:val="14"/>
+                          <w:szCs w:val="14"/>
+                          <w:lang w:val="es-MX"/>
+                        </w:rPr>
+                      </w:pPr>
+                      <w:r>
+                        <w:rPr>
+                          <w:sz w:val="14"/>
+                          <w:szCs w:val="14"/>
+                          <w:lang w:val="es-MX"/>
+                        </w:rPr>
+                        <w:t>Segmento de dato</w:t>
+                      </w:r>
+                    </w:p>
+                  </w:txbxContent>
+                </v:textbox>
+              </v:roundrect>
+            </w:pict>
+          </mc:Fallback>
+        </mc:AlternateContent>
+      </w:r>
+      <w:r>
+        <w:rPr>
+          <w:noProof/>
+        </w:rPr>
+        <mc:AlternateContent>
+          <mc:Choice Requires="wps">
+            <w:drawing>
+              <wp:anchor distT="0" distB="0" distL="114300" distR="114300" simplePos="0" relativeHeight="251670528" behindDoc="0" locked="0" layoutInCell="1" allowOverlap="1" wp14:anchorId="077F0C0C" wp14:editId="4583511A">
+                <wp:simplePos x="0" y="0"/>
+                <wp:positionH relativeFrom="column">
+                  <wp:posOffset>3214370</wp:posOffset>
+                </wp:positionH>
+                <wp:positionV relativeFrom="paragraph">
+                  <wp:posOffset>2287270</wp:posOffset>
+                </wp:positionV>
+                <wp:extent cx="712470" cy="331470"/>
+                <wp:effectExtent l="57150" t="38100" r="68580" b="87630"/>
+                <wp:wrapNone/>
+                <wp:docPr id="155794914" name="Rectángulo: esquinas redondeadas 5"/>
+                <wp:cNvGraphicFramePr/>
+                <a:graphic xmlns:a="http://schemas.openxmlformats.org/drawingml/2006/main">
+                  <a:graphicData uri="http://schemas.microsoft.com/office/word/2010/wordprocessingShape">
+                    <wps:wsp>
+                      <wps:cNvSpPr/>
+                      <wps:spPr>
+                        <a:xfrm>
+                          <a:off x="0" y="0"/>
+                          <a:ext cx="712470" cy="331470"/>
+                        </a:xfrm>
+                        <a:prstGeom prst="roundRect">
+                          <a:avLst/>
+                        </a:prstGeom>
+                      </wps:spPr>
+                      <wps:style>
+                        <a:lnRef idx="1">
+                          <a:schemeClr val="accent6"/>
+                        </a:lnRef>
+                        <a:fillRef idx="2">
+                          <a:schemeClr val="accent6"/>
+                        </a:fillRef>
+                        <a:effectRef idx="1">
+                          <a:schemeClr val="accent6"/>
+                        </a:effectRef>
+                        <a:fontRef idx="minor">
+                          <a:schemeClr val="dk1"/>
+                        </a:fontRef>
+                      </wps:style>
+                      <wps:txbx>
+                        <w:txbxContent>
+                          <w:p>
+                            <w:pPr>
+                              <w:jc w:val="center"/>
+                              <w:rPr>
+                                <w:sz w:val="14"/>
+                                <w:szCs w:val="14"/>
+                                <w:lang w:val="es-MX"/>
+                              </w:rPr>
+                            </w:pPr>
+                            <w:r>
+                              <w:rPr>
+                                <w:sz w:val="14"/>
+                                <w:szCs w:val="14"/>
+                                <w:lang w:val="es-MX"/>
+                              </w:rPr>
+                              <w:t>Segmento de dato</w:t>
+                            </w:r>
+                          </w:p>
+                        </w:txbxContent>
+                      </wps:txbx>
+                      <wps:bodyPr rot="0" spcFirstLastPara="0" vertOverflow="clip" horzOverflow="clip" vert="horz" wrap="square" lIns="91440" tIns="45720" rIns="91440" bIns="45720" numCol="1" spcCol="0" rtlCol="0" fromWordArt="0" anchor="ctr" anchorCtr="0" forceAA="0" compatLnSpc="1">
+                        <a:prstTxWarp prst="textNoShape">
+                          <a:avLst/>
+                        </a:prstTxWarp>
+                        <a:noAutofit/>
+                      </wps:bodyPr>
+                    </wps:wsp>
+                  </a:graphicData>
+                </a:graphic>
+                <wp14:sizeRelH relativeFrom="margin">
+                  <wp14:pctWidth>0</wp14:pctWidth>
+                </wp14:sizeRelH>
+                <wp14:sizeRelV relativeFrom="margin">
+                  <wp14:pctHeight>0</wp14:pctHeight>
+                </wp14:sizeRelV>
+              </wp:anchor>
+            </w:drawing>
+          </mc:Choice>
+          <mc:Fallback>
+            <w:pict>
+              <v:roundrect w14:anchorId="077F0C0C" id="Rectángulo: esquinas redondeadas 5" o:spid="_x0000_s1038" style="position:absolute;left:0;text-align:left;margin-left:253.1pt;margin-top:180.1pt;width:56.1pt;height:26.1pt;z-index:251670528;visibility:visible;mso-wrap-style:square;mso-width-percent:0;mso-height-percent:0;mso-wrap-distance-left:9pt;mso-wrap-distance-top:0;mso-wrap-distance-right:9pt;mso-wrap-distance-bottom:0;mso-position-horizontal:absolute;mso-position-horizontal-relative:text;mso-position-vertical:absolute;mso-position-vertical-relative:text;mso-width-percent:0;mso-height-percent:0;mso-width-relative:margin;mso-height-relative:margin;v-text-anchor:middle" arcsize="10923f" o:gfxdata="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" fillcolor="#fbcaa2 [1625]" strokecolor="#f68c36 [3049]">
+                <v:fill color2="#fdefe3 [505]" rotate="t" angle="180" colors="0 #ffbe86;22938f #ffd0aa;1 #ffebdb" focus="100%" type="gradient"/>
+                <v:shadow on="t" color="black" opacity="24903f" origin=",.5" offset="0,.55556mm"/>
+                <v:textbox>
+                  <w:txbxContent>
+                    <w:p>
+                      <w:pPr>
+                        <w:jc w:val="center"/>
+                        <w:rPr>
+                          <w:sz w:val="14"/>
+                          <w:szCs w:val="14"/>
+                          <w:lang w:val="es-MX"/>
+                        </w:rPr>
+                      </w:pPr>
+                      <w:r>
+                        <w:rPr>
+                          <w:sz w:val="14"/>
+                          <w:szCs w:val="14"/>
+                          <w:lang w:val="es-MX"/>
+                        </w:rPr>
+                        <w:t>Segmento de dato</w:t>
+                      </w:r>
+                    </w:p>
+                  </w:txbxContent>
+                </v:textbox>
+              </v:roundrect>
+            </w:pict>
+          </mc:Fallback>
+        </mc:AlternateContent>
+      </w:r>
+      <w:r>
+        <w:rPr>
+          <w:noProof/>
+        </w:rPr>
+        <mc:AlternateContent>
+          <mc:Choice Requires="wps">
+            <w:drawing>
+              <wp:anchor distT="0" distB="0" distL="114300" distR="114300" simplePos="0" relativeHeight="251668480" behindDoc="0" locked="0" layoutInCell="1" allowOverlap="1" wp14:anchorId="2FFDCC07" wp14:editId="1C7934B0">
+                <wp:simplePos x="0" y="0"/>
+                <wp:positionH relativeFrom="column">
+                  <wp:posOffset>4921250</wp:posOffset>
+                </wp:positionH>
+                <wp:positionV relativeFrom="paragraph">
+                  <wp:posOffset>4780915</wp:posOffset>
+                </wp:positionV>
+                <wp:extent cx="1924050" cy="914400"/>
+                <wp:effectExtent l="57150" t="19050" r="76200" b="95250"/>
+                <wp:wrapNone/>
+                <wp:docPr id="1825277637" name="Rectángulo: esquinas redondeadas 4"/>
+                <wp:cNvGraphicFramePr/>
+                <a:graphic xmlns:a="http://schemas.openxmlformats.org/drawingml/2006/main">
+                  <a:graphicData uri="http://schemas.microsoft.com/office/word/2010/wordprocessingShape">
+                    <wps:wsp>
+                      <wps:cNvSpPr/>
+                      <wps:spPr>
+                        <a:xfrm>
+                          <a:off x="0" y="0"/>
+                          <a:ext cx="1924050" cy="914400"/>
+                        </a:xfrm>
+                        <a:prstGeom prst="roundRect">
+                          <a:avLst/>
+                        </a:prstGeom>
+                      </wps:spPr>
+                      <wps:style>
+                        <a:lnRef idx="1">
+                          <a:schemeClr val="accent3"/>
+                        </a:lnRef>
+                        <a:fillRef idx="3">
+                          <a:schemeClr val="accent3"/>
+                        </a:fillRef>
+                        <a:effectRef idx="2">
+                          <a:schemeClr val="accent3"/>
+                        </a:effectRef>
+                        <a:fontRef idx="minor">
+                          <a:schemeClr val="lt1"/>
+                        </a:fontRef>
+                      </wps:style>
+                      <wps:txbx>
+                        <w:txbxContent>
+                          <w:p>
+                            <w:pPr>
+                              <w:jc w:val="center"/>
+                              <w:rPr>
+                                <w:lang w:val="es-MX"/>
+                              </w:rPr>
+                            </w:pPr>
+                            <w:r>
+                              <w:rPr>
+                                <w:lang w:val="es-MX"/>
+                              </w:rPr>
+                              <w:t>Dato</w:t>
+                            </w:r>
+                          </w:p>
+                        </w:txbxContent>
+                      </wps:txbx>
+                      <wps:bodyPr rot="0" spcFirstLastPara="0" vertOverflow="clip" horzOverflow="clip" vert="horz" wrap="square" lIns="91440" tIns="45720" rIns="91440" bIns="45720" numCol="1" spcCol="0" rtlCol="0" fromWordArt="0" anchor="ctr" anchorCtr="0" forceAA="0" compatLnSpc="1">
+                        <a:prstTxWarp prst="textNoShape">
+                          <a:avLst/>
+                        </a:prstTxWarp>
+                        <a:noAutofit/>
+                      </wps:bodyPr>
+                    </wps:wsp>
+                  </a:graphicData>
+                </a:graphic>
+                <wp14:sizeRelH relativeFrom="margin">
+                  <wp14:pctWidth>0</wp14:pctWidth>
+                </wp14:sizeRelH>
+                <wp14:sizeRelV relativeFrom="page">
+                  <wp14:pctHeight>0</wp14:pctHeight>
+                </wp14:sizeRelV>
+              </wp:anchor>
+            </w:drawing>
+          </mc:Choice>
+          <mc:Fallback>
+            <w:pict>
+              <v:roundrect w14:anchorId="2FFDCC07" id="Rectángulo: esquinas redondeadas 4" o:spid="_x0000_s1039" style="position:absolute;left:0;text-align:left;margin-left:387.5pt;margin-top:376.45pt;width:151.5pt;height:1in;z-index:251668480;visibility:visible;mso-wrap-style:square;mso-width-percent:0;mso-height-percent:0;mso-wrap-distance-left:9pt;mso-wrap-distance-top:0;mso-wrap-distance-right:9pt;mso-wrap-distance-bottom:0;mso-position-horizontal:absolute;mso-position-horizontal-relative:text;mso-position-vertical:absolute;mso-position-vertical-relative:text;mso-width-percent:0;mso-height-percent:0;mso-width-relative:margin;mso-height-relative:page;v-text-anchor:middle" arcsize="10923f" o:gfxdata="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" fillcolor="#9bbb59 [3206]" strokecolor="#94b64e [3046]">
+                <v:fill color2="#cdddac [1622]" rotate="t" angle="180" focus="100%" type="gradient">
+                  <o:fill v:ext="view" type="gradientUnscaled"/>
+                </v:fill>
+                <v:shadow on="t" color="black" opacity="22937f" origin=",.5" offset="0,.63889mm"/>
+                <v:textbox>
+                  <w:txbxContent>
+                    <w:p>
+                      <w:pPr>
+                        <w:jc w:val="center"/>
+                        <w:rPr>
+                          <w:lang w:val="es-MX"/>
+                        </w:rPr>
+                      </w:pPr>
+                      <w:r>
+                        <w:rPr>
+                          <w:lang w:val="es-MX"/>
+                        </w:rPr>
+                        <w:t>Dato</w:t>
+                      </w:r>
+                    </w:p>
+                  </w:txbxContent>
+                </v:textbox>
+              </v:roundrect>
+            </w:pict>
+          </mc:Fallback>
+        </mc:AlternateContent>
+      </w:r>
+      <w:r>
+        <w:rPr>
+          <w:noProof/>
+        </w:rPr>
+        <mc:AlternateContent>
+          <mc:Choice Requires="wps">
+            <w:drawing>
+              <wp:anchor distT="0" distB="0" distL="114300" distR="114300" simplePos="0" relativeHeight="251666432" behindDoc="0" locked="0" layoutInCell="1" allowOverlap="1" wp14:anchorId="3688EDB4" wp14:editId="4E9389E5">
+                <wp:simplePos x="0" y="0"/>
+                <wp:positionH relativeFrom="column">
+                  <wp:posOffset>4883150</wp:posOffset>
+                </wp:positionH>
+                <wp:positionV relativeFrom="paragraph">
+                  <wp:posOffset>1259840</wp:posOffset>
+                </wp:positionV>
+                <wp:extent cx="1924050" cy="1725930"/>
+                <wp:effectExtent l="57150" t="19050" r="76200" b="102870"/>
+                <wp:wrapNone/>
+                <wp:docPr id="1402108405" name="Rectángulo: esquinas redondeadas 3"/>
+                <wp:cNvGraphicFramePr/>
+                <a:graphic xmlns:a="http://schemas.openxmlformats.org/drawingml/2006/main">
+                  <a:graphicData uri="http://schemas.microsoft.com/office/word/2010/wordprocessingShape">
+                    <wps:wsp>
+                      <wps:cNvSpPr/>
+                      <wps:spPr>
+                        <a:xfrm>
+                          <a:off x="0" y="0"/>
+                          <a:ext cx="1924050" cy="1725930"/>
+                        </a:xfrm>
+                        <a:prstGeom prst="roundRect">
+                          <a:avLst/>
+                        </a:prstGeom>
+                      </wps:spPr>
+                      <wps:style>
+                        <a:lnRef idx="1">
+                          <a:schemeClr val="accent3"/>
+                        </a:lnRef>
+                        <a:fillRef idx="3">
+                          <a:schemeClr val="accent3"/>
+                        </a:fillRef>
+                        <a:effectRef idx="2">
+                          <a:schemeClr val="accent3"/>
+                        </a:effectRef>
+                        <a:fontRef idx="minor">
+                          <a:schemeClr val="lt1"/>
+                        </a:fontRef>
+                      </wps:style>
+                      <wps:txbx>
+                        <w:txbxContent>
+                          <w:p>
+                            <w:pPr>
+                              <w:jc w:val="center"/>
+                              <w:rPr>
+                                <w:lang w:val="es-MX"/>
+                              </w:rPr>
+                            </w:pPr>
+                            <w:r>
+                              <w:rPr>
+                                <w:lang w:val="es-MX"/>
+                              </w:rPr>
+                              <w:t>Segmento</w:t>
+                            </w:r>
+                          </w:p>
+                        </w:txbxContent>
+                      </wps:txbx>
+                      <wps:bodyPr rot="0" spcFirstLastPara="0" vertOverflow="clip" horzOverflow="clip" vert="horz" wrap="square" lIns="91440" tIns="45720" rIns="91440" bIns="45720" numCol="1" spcCol="0" rtlCol="0" fromWordArt="0" anchor="ctr" anchorCtr="0" forceAA="0" compatLnSpc="1">
+                        <a:prstTxWarp prst="textNoShape">
+                          <a:avLst/>
+                        </a:prstTxWarp>
+                        <a:noAutofit/>
+                      </wps:bodyPr>
+                    </wps:wsp>
+                  </a:graphicData>
+                </a:graphic>
+                <wp14:sizeRelH relativeFrom="margin">
+                  <wp14:pctWidth>0</wp14:pctWidth>
+                </wp14:sizeRelH>
+                <wp14:sizeRelV relativeFrom="margin">
+                  <wp14:pctHeight>0</wp14:pctHeight>
+                </wp14:sizeRelV>
+              </wp:anchor>
+            </w:drawing>
+          </mc:Choice>
+          <mc:Fallback>
+            <w:pict>
+              <v:roundrect w14:anchorId="3688EDB4" id="Rectángulo: esquinas redondeadas 3" o:spid="_x0000_s1040" style="position:absolute;left:0;text-align:left;margin-left:384.5pt;margin-top:99.2pt;width:151.5pt;height:135.9pt;z-index:251666432;visibility:visible;mso-wrap-style:square;mso-width-percent:0;mso-height-percent:0;mso-wrap-distance-left:9pt;mso-wrap-distance-top:0;mso-wrap-distance-right:9pt;mso-wrap-distance-bottom:0;mso-position-horizontal:absolute;mso-position-horizontal-relative:text;mso-position-vertical:absolute;mso-position-vertical-relative:text;mso-width-percent:0;mso-height-percent:0;mso-width-relative:margin;mso-height-relative:margin;v-text-anchor:middle" arcsize="10923f" o:gfxdata="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" fillcolor="#9bbb59 [3206]" strokecolor="#94b64e [3046]">
+                <v:fill color2="#cdddac [1622]" rotate="t" angle="180" focus="100%" type="gradient">
+                  <o:fill v:ext="view" type="gradientUnscaled"/>
+                </v:fill>
+                <v:shadow on="t" color="black" opacity="22937f" origin=",.5" offset="0,.63889mm"/>
+                <v:textbox>
+                  <w:txbxContent>
+                    <w:p>
+                      <w:pPr>
+                        <w:jc w:val="center"/>
+                        <w:rPr>
+                          <w:lang w:val="es-MX"/>
+                        </w:rPr>
+                      </w:pPr>
+                      <w:r>
+                        <w:rPr>
+                          <w:lang w:val="es-MX"/>
+                        </w:rPr>
+                        <w:t>Segmento</w:t>
+                      </w:r>
+                    </w:p>
+                  </w:txbxContent>
+                </v:textbox>
+              </v:roundrect>
+            </w:pict>
+          </mc:Fallback>
+        </mc:AlternateContent>
+      </w:r>
+      <w:r>
+        <w:rPr>
+          <w:noProof/>
+        </w:rPr>
+        <mc:AlternateContent>
+          <mc:Choice Requires="wps">
+            <w:drawing>
+              <wp:anchor distT="0" distB="0" distL="114300" distR="114300" simplePos="0" relativeHeight="251664384" behindDoc="0" locked="0" layoutInCell="1" allowOverlap="1" wp14:anchorId="3E13DEF8" wp14:editId="0260D51C">
+                <wp:simplePos x="0" y="0"/>
+                <wp:positionH relativeFrom="column">
+                  <wp:posOffset>2353310</wp:posOffset>
+                </wp:positionH>
+                <wp:positionV relativeFrom="paragraph">
+                  <wp:posOffset>1498600</wp:posOffset>
+                </wp:positionV>
+                <wp:extent cx="712470" cy="331470"/>
+                <wp:effectExtent l="57150" t="38100" r="68580" b="87630"/>
+                <wp:wrapNone/>
+                <wp:docPr id="195831847" name="Rectángulo: esquinas redondeadas 2"/>
+                <wp:cNvGraphicFramePr/>
+                <a:graphic xmlns:a="http://schemas.openxmlformats.org/drawingml/2006/main">
+                  <a:graphicData uri="http://schemas.microsoft.com/office/word/2010/wordprocessingShape">
+                    <wps:wsp>
+                      <wps:cNvSpPr/>
+                      <wps:spPr>
+                        <a:xfrm>
+                          <a:off x="0" y="0"/>
+                          <a:ext cx="712470" cy="331470"/>
+                        </a:xfrm>
+                        <a:prstGeom prst="roundRect">
+                          <a:avLst/>
+                        </a:prstGeom>
+                      </wps:spPr>
+                      <wps:style>
+                        <a:lnRef idx="1">
+                          <a:schemeClr val="accent6"/>
+                        </a:lnRef>
+                        <a:fillRef idx="2">
+                          <a:schemeClr val="accent6"/>
+                        </a:fillRef>
+                        <a:effectRef idx="1">
+                          <a:schemeClr val="accent6"/>
+                        </a:effectRef>
+                        <a:fontRef idx="minor">
+                          <a:schemeClr val="dk1"/>
+                        </a:fontRef>
+                      </wps:style>
+                      <wps:txbx>
+                        <w:txbxContent>
+                          <w:p>
+                            <w:pPr>
+                              <w:jc w:val="center"/>
+                              <w:rPr>
+                                <w:sz w:val="14"/>
+                                <w:szCs w:val="14"/>
+                                <w:lang w:val="es-MX"/>
+                              </w:rPr>
+                            </w:pPr>
+                            <w:r>
+                              <w:rPr>
+                                <w:sz w:val="14"/>
+                                <w:szCs w:val="14"/>
+                                <w:lang w:val="es-MX"/>
+                              </w:rPr>
+                              <w:t>Segmento de dato</w:t>
+                            </w:r>
+                          </w:p>
+                        </w:txbxContent>
+                      </wps:txbx>
+                      <wps:bodyPr rot="0" spcFirstLastPara="0" vertOverflow="clip" horzOverflow="clip" vert="horz" wrap="square" lIns="91440" tIns="45720" rIns="91440" bIns="45720" numCol="1" spcCol="0" rtlCol="0" fromWordArt="0" anchor="ctr" anchorCtr="0" forceAA="0" compatLnSpc="1">
+                        <a:prstTxWarp prst="textNoShape">
+                          <a:avLst/>
+                        </a:prstTxWarp>
+                        <a:noAutofit/>
+                      </wps:bodyPr>
+                    </wps:wsp>
+                  </a:graphicData>
+                </a:graphic>
+                <wp14:sizeRelH relativeFrom="margin">
+                  <wp14:pctWidth>0</wp14:pctWidth>
+                </wp14:sizeRelH>
+                <wp14:sizeRelV relativeFrom="margin">
+                  <wp14:pctHeight>0</wp14:pctHeight>
+                </wp14:sizeRelV>
+              </wp:anchor>
+            </w:drawing>
+          </mc:Choice>
+          <mc:Fallback>
+            <w:pict>
+              <v:roundrect w14:anchorId="3E13DEF8" id="Rectángulo: esquinas redondeadas 2" o:spid="_x0000_s1041" style="position:absolute;left:0;text-align:left;margin-left:185.3pt;margin-top:118pt;width:56.1pt;height:26.1pt;z-index:251664384;visibility:visible;mso-wrap-style:square;mso-width-percent:0;mso-height-percent:0;mso-wrap-distance-left:9pt;mso-wrap-distance-top:0;mso-wrap-distance-right:9pt;mso-wrap-distance-bottom:0;mso-position-horizontal:absolute;mso-position-horizontal-relative:text;mso-position-vertical:absolute;mso-position-vertical-relative:text;mso-width-percent:0;mso-height-percent:0;mso-width-relative:margin;mso-height-relative:margin;v-text-anchor:middle" arcsize="10923f" o:gfxdata="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" fillcolor="#fbcaa2 [1625]" strokecolor="#f68c36 [3049]">
+                <v:fill color2="#fdefe3 [505]" rotate="t" angle="180" colors="0 #ffbe86;22938f #ffd0aa;1 #ffebdb" focus="100%" type="gradient"/>
+                <v:shadow on="t" color="black" opacity="24903f" origin=",.5" offset="0,.55556mm"/>
+                <v:textbox>
+                  <w:txbxContent>
+                    <w:p>
+                      <w:pPr>
+                        <w:jc w:val="center"/>
+                        <w:rPr>
+                          <w:sz w:val="14"/>
+                          <w:szCs w:val="14"/>
+                          <w:lang w:val="es-MX"/>
+                        </w:rPr>
+                      </w:pPr>
+                      <w:r>
+                        <w:rPr>
+                          <w:sz w:val="14"/>
+                          <w:szCs w:val="14"/>
+                          <w:lang w:val="es-MX"/>
+                        </w:rPr>
+                        <w:t>Segmento de dato</w:t>
+                      </w:r>
+                    </w:p>
+                  </w:txbxContent>
+                </v:textbox>
+              </v:roundrect>
+            </w:pict>
+          </mc:Fallback>
+        </mc:AlternateContent>
+      </w:r>
+      <w:r>
+        <w:rPr>
+          <w:noProof/>
+        </w:rPr>
+        <mc:AlternateContent>
+          <mc:Choice Requires="wps">
+            <w:drawing>
+              <wp:anchor distT="0" distB="0" distL="114300" distR="114300" simplePos="0" relativeHeight="251662336" behindDoc="0" locked="0" layoutInCell="1" allowOverlap="1" wp14:anchorId="1B5D9C00" wp14:editId="62D12F1E">
+                <wp:simplePos x="0" y="0"/>
+                <wp:positionH relativeFrom="column">
+                  <wp:posOffset>4829810</wp:posOffset>
+                </wp:positionH>
+                <wp:positionV relativeFrom="paragraph">
+                  <wp:posOffset>125730</wp:posOffset>
+                </wp:positionV>
+                <wp:extent cx="1924050" cy="914400"/>
+                <wp:effectExtent l="57150" t="19050" r="76200" b="95250"/>
+                <wp:wrapNone/>
+                <wp:docPr id="66785835" name="Rectángulo: esquinas redondeadas 1"/>
+                <wp:cNvGraphicFramePr/>
+                <a:graphic xmlns:a="http://schemas.openxmlformats.org/drawingml/2006/main">
+                  <a:graphicData uri="http://schemas.microsoft.com/office/word/2010/wordprocessingShape">
+                    <wps:wsp>
+                      <wps:cNvSpPr/>
+                      <wps:spPr>
+                        <a:xfrm>
+                          <a:off x="0" y="0"/>
+                          <a:ext cx="1924050" cy="914400"/>
+                        </a:xfrm>
+                        <a:prstGeom prst="roundRect">
+                          <a:avLst/>
+                        </a:prstGeom>
+                      </wps:spPr>
+                      <wps:style>
+                        <a:lnRef idx="1">
+                          <a:schemeClr val="accent3"/>
+                        </a:lnRef>
+                        <a:fillRef idx="3">
+                          <a:schemeClr val="accent3"/>
+                        </a:fillRef>
+                        <a:effectRef idx="2">
+                          <a:schemeClr val="accent3"/>
+                        </a:effectRef>
+                        <a:fontRef idx="minor">
+                          <a:schemeClr val="lt1"/>
+                        </a:fontRef>
+                      </wps:style>
+                      <wps:txbx>
+                        <w:txbxContent>
+                          <w:p>
+                            <w:pPr>
+                              <w:jc w:val="center"/>
+                              <w:rPr>
+                                <w:lang w:val="es-MX"/>
+                              </w:rPr>
+                            </w:pPr>
+                            <w:r>
+                              <w:rPr>
+                                <w:lang w:val="es-MX"/>
+                              </w:rPr>
+                              <w:t>Dato</w:t>
+                            </w:r>
+                          </w:p>
+                        </w:txbxContent>
+                      </wps:txbx>
+                      <wps:bodyPr rot="0" spcFirstLastPara="0" vertOverflow="clip" horzOverflow="clip" vert="horz" wrap="square" lIns="91440" tIns="45720" rIns="91440" bIns="45720" numCol="1" spcCol="0" rtlCol="0" fromWordArt="0" anchor="ctr" anchorCtr="0" forceAA="0" compatLnSpc="1">
+                        <a:prstTxWarp prst="textNoShape">
+                          <a:avLst/>
+                        </a:prstTxWarp>
+                        <a:noAutofit/>
+                      </wps:bodyPr>
+                    </wps:wsp>
+                  </a:graphicData>
+                </a:graphic>
+                <wp14:sizeRelH relativeFrom="margin">
+                  <wp14:pctWidth>0</wp14:pctWidth>
+                </wp14:sizeRelH>
+                <wp14:sizeRelV relativeFrom="page">
+                  <wp14:pctHeight>0</wp14:pctHeight>
+                </wp14:sizeRelV>
+              </wp:anchor>
+            </w:drawing>
+          </mc:Choice>
+          <mc:Fallback>
+            <w:pict>
+              <v:roundrect w14:anchorId="1B5D9C00" id="Rectángulo: esquinas redondeadas 1" o:spid="_x0000_s1042" style="position:absolute;left:0;text-align:left;margin-left:380.3pt;margin-top:9.9pt;width:151.5pt;height:1in;z-index:251662336;visibility:visible;mso-wrap-style:square;mso-width-percent:0;mso-height-percent:0;mso-wrap-distance-left:9pt;mso-wrap-distance-top:0;mso-wrap-distance-right:9pt;mso-wrap-distance-bottom:0;mso-position-horizontal:absolute;mso-position-horizontal-relative:text;mso-position-vertical:absolute;mso-position-vertical-relative:text;mso-width-percent:0;mso-height-percent:0;mso-width-relative:margin;mso-height-relative:page;v-text-anchor:middle" arcsize="10923f" o:gfxdata="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" fillcolor="#9bbb59 [3206]" strokecolor="#94b64e [3046]">
+                <v:fill color2="#cdddac [1622]" rotate="t" angle="180" focus="100%" type="gradient">
+                  <o:fill v:ext="view" type="gradientUnscaled"/>
+                </v:fill>
+                <v:shadow on="t" color="black" opacity="22937f" origin=",.5" offset="0,.63889mm"/>
+                <v:textbox>
+                  <w:txbxContent>
+                    <w:p>
+                      <w:pPr>
+                        <w:jc w:val="center"/>
+                        <w:rPr>
+                          <w:lang w:val="es-MX"/>
+                        </w:rPr>
+                      </w:pPr>
+                      <w:r>
+                        <w:rPr>
+                          <w:lang w:val="es-MX"/>
+                        </w:rPr>
+                        <w:t>Dato</w:t>
+                      </w:r>
+                    </w:p>
+                  </w:txbxContent>
+                </v:textbox>
+              </v:roundrect>
+            </w:pict>
+          </mc:Fallback>
+        </mc:AlternateContent>
+      </w:r>
+    </w:p>
+    <w:p>
+      <w:pPr>
+        <w:spacing w:before="91"/>
+        <w:ind w:left="1396" w:right="1170"/>
+        <w:jc w:val="both"/>
+        <w:rPr>
+          <w:rFonts w:ascii="Cambria" w:eastAsia="Cambria" w:hAnsi="Cambria" w:cs="Cambria"/>
+          <w:sz w:val="28"/>
+          <w:szCs w:val="28"/>
+        </w:rPr>
+      </w:pPr>
+    </w:p>
+    <w:p>
+      <w:pPr>
+        <w:spacing w:before="91"/>
+        <w:ind w:left="1396" w:right="1170"/>
+        <w:jc w:val="both"/>
+        <w:rPr>
+          <w:rFonts w:ascii="Cambria" w:eastAsia="Cambria" w:hAnsi="Cambria" w:cs="Cambria"/>
+          <w:sz w:val="28"/>
+          <w:szCs w:val="28"/>
+        </w:rPr>
+      </w:pPr>
+    </w:p>
+    <w:p>
+      <w:pPr>
+        <w:spacing w:before="91"/>
+        <w:ind w:left="1396" w:right="1170"/>
+        <w:jc w:val="both"/>
+        <w:rPr>
+          <w:rFonts w:ascii="Cambria" w:eastAsia="Cambria" w:hAnsi="Cambria" w:cs="Cambria"/>
+          <w:sz w:val="28"/>
+          <w:szCs w:val="28"/>
+        </w:rPr>
+      </w:pPr>
+    </w:p>
+    <w:p>
+      <w:pPr>
+        <w:spacing w:before="91"/>
+        <w:ind w:left="1396" w:right="1170"/>
+        <w:jc w:val="both"/>
+        <w:rPr>
+          <w:rFonts w:ascii="Cambria" w:eastAsia="Cambria" w:hAnsi="Cambria" w:cs="Cambria"/>
+          <w:sz w:val="28"/>
+          <w:szCs w:val="28"/>
+        </w:rPr>
+      </w:pPr>
+    </w:p>
+    <w:p>
+      <w:pPr>
+        <w:spacing w:before="91"/>
+        <w:ind w:left="1396" w:right="1170"/>
+        <w:jc w:val="both"/>
+        <w:rPr>
+          <w:rFonts w:ascii="Cambria" w:eastAsia="Cambria" w:hAnsi="Cambria" w:cs="Cambria"/>
+          <w:sz w:val="28"/>
+          <w:szCs w:val="28"/>
+        </w:rPr>
+      </w:pPr>
+    </w:p>
+    <w:p>
+      <w:pPr>
+        <w:spacing w:before="91"/>
+        <w:ind w:left="1396" w:right="1170"/>
+        <w:jc w:val="both"/>
+        <w:rPr>
+          <w:rFonts w:ascii="Cambria" w:eastAsia="Cambria" w:hAnsi="Cambria" w:cs="Cambria"/>
+          <w:sz w:val="28"/>
+          <w:szCs w:val="28"/>
+        </w:rPr>
+      </w:pPr>
+    </w:p>
+    <w:p>
+      <w:pPr>
+        <w:spacing w:before="91"/>
+        <w:ind w:left="1396" w:right="1170"/>
+        <w:jc w:val="both"/>
+        <w:rPr>
+          <w:rFonts w:ascii="Cambria" w:eastAsia="Cambria" w:hAnsi="Cambria" w:cs="Cambria"/>
+          <w:sz w:val="28"/>
+          <w:szCs w:val="28"/>
+        </w:rPr>
+      </w:pPr>
+    </w:p>
+    <w:p>
+      <w:pPr>
+        <w:spacing w:before="91"/>
+        <w:ind w:left="1396" w:right="1170"/>
+        <w:jc w:val="both"/>
+        <w:rPr>
+          <w:rFonts w:ascii="Cambria" w:eastAsia="Cambria" w:hAnsi="Cambria" w:cs="Cambria"/>
+          <w:sz w:val="28"/>
+          <w:szCs w:val="28"/>
+        </w:rPr>
+      </w:pPr>
+    </w:p>
+    <w:p>
+      <w:pPr>
+        <w:spacing w:before="91"/>
+        <w:ind w:left="1396" w:right="1170"/>
+        <w:jc w:val="both"/>
+        <w:rPr>
+          <w:rFonts w:ascii="Cambria" w:eastAsia="Cambria" w:hAnsi="Cambria" w:cs="Cambria"/>
+          <w:sz w:val="28"/>
+          <w:szCs w:val="28"/>
+        </w:rPr>
+      </w:pPr>
+    </w:p>
+    <w:p>
+      <w:pPr>
+        <w:spacing w:before="91"/>
+        <w:ind w:left="1396" w:right="1170"/>
+        <w:jc w:val="both"/>
+        <w:rPr>
+          <w:rFonts w:ascii="Cambria" w:eastAsia="Cambria" w:hAnsi="Cambria" w:cs="Cambria"/>
+          <w:sz w:val="28"/>
+          <w:szCs w:val="28"/>
+        </w:rPr>
+      </w:pPr>
+    </w:p>
+    <w:p>
+      <w:pPr>
+        <w:spacing w:before="91"/>
+        <w:ind w:left="1396" w:right="1170"/>
+        <w:jc w:val="both"/>
+        <w:rPr>
+          <w:rFonts w:ascii="Cambria" w:eastAsia="Cambria" w:hAnsi="Cambria" w:cs="Cambria"/>
+          <w:sz w:val="28"/>
+          <w:szCs w:val="28"/>
+        </w:rPr>
+      </w:pPr>
+    </w:p>
+    <w:p>
+      <w:pPr>
+        <w:spacing w:before="91"/>
+        <w:ind w:left="1396" w:right="1170"/>
+        <w:jc w:val="both"/>
+        <w:rPr>
+          <w:rFonts w:ascii="Cambria" w:eastAsia="Cambria" w:hAnsi="Cambria" w:cs="Cambria"/>
+          <w:sz w:val="28"/>
+          <w:szCs w:val="28"/>
+        </w:rPr>
+      </w:pPr>
+    </w:p>
+    <w:p>
+      <w:pPr>
+        <w:spacing w:before="91"/>
+        <w:ind w:left="1396" w:right="1170"/>
+        <w:jc w:val="both"/>
+        <w:rPr>
+          <w:rFonts w:ascii="Cambria" w:eastAsia="Cambria" w:hAnsi="Cambria" w:cs="Cambria"/>
+          <w:sz w:val="28"/>
+          <w:szCs w:val="28"/>
+        </w:rPr>
+      </w:pPr>
+    </w:p>
+    <w:p>
+      <w:pPr>
+        <w:spacing w:before="91"/>
+        <w:ind w:left="1396" w:right="1170"/>
+        <w:jc w:val="both"/>
+        <w:rPr>
+          <w:rFonts w:ascii="Cambria" w:eastAsia="Cambria" w:hAnsi="Cambria" w:cs="Cambria"/>
+          <w:sz w:val="28"/>
+          <w:szCs w:val="28"/>
+        </w:rPr>
+      </w:pPr>
+    </w:p>
+    <w:p>
+      <w:pPr>
+        <w:spacing w:before="91"/>
+        <w:ind w:left="1396" w:right="1170"/>
+        <w:jc w:val="both"/>
+        <w:rPr>
+          <w:rFonts w:ascii="Cambria" w:eastAsia="Cambria" w:hAnsi="Cambria" w:cs="Cambria"/>
+          <w:sz w:val="28"/>
+          <w:szCs w:val="28"/>
+        </w:rPr>
+      </w:pPr>
+    </w:p>
+    <w:p>
+      <w:pPr>
+        <w:spacing w:before="91"/>
+        <w:ind w:left="1396" w:right="1170"/>
+        <w:jc w:val="both"/>
+        <w:rPr>
+          <w:rFonts w:ascii="Cambria" w:eastAsia="Cambria" w:hAnsi="Cambria" w:cs="Cambria"/>
+          <w:sz w:val="28"/>
+          <w:szCs w:val="28"/>
+        </w:rPr>
+      </w:pPr>
+    </w:p>
+    <w:p>
+      <w:pPr>
+        <w:spacing w:before="91"/>
+        <w:ind w:left="1396" w:right="1170"/>
+        <w:jc w:val="both"/>
+        <w:rPr>
+          <w:rFonts w:ascii="Cambria" w:eastAsia="Cambria" w:hAnsi="Cambria" w:cs="Cambria"/>
+          <w:sz w:val="28"/>
+          <w:szCs w:val="28"/>
+        </w:rPr>
+      </w:pPr>
+    </w:p>
+    <w:p>
+      <w:pPr>
+        <w:spacing w:before="91"/>
+        <w:ind w:left="1396" w:right="1170"/>
+        <w:jc w:val="both"/>
+        <w:rPr>
+          <w:rFonts w:ascii="Cambria" w:eastAsia="Cambria" w:hAnsi="Cambria" w:cs="Cambria"/>
+          <w:sz w:val="28"/>
+          <w:szCs w:val="28"/>
+        </w:rPr>
+      </w:pPr>
+    </w:p>
+    <w:p>
+      <w:pPr>
+        <w:spacing w:before="91"/>
+        <w:ind w:left="1396" w:right="1170"/>
+        <w:jc w:val="both"/>
+        <w:rPr>
+          <w:rFonts w:ascii="Cambria" w:eastAsia="Cambria" w:hAnsi="Cambria" w:cs="Cambria"/>
+          <w:sz w:val="28"/>
+          <w:szCs w:val="28"/>
+        </w:rPr>
+      </w:pPr>
+    </w:p>
+    <w:p>
+      <w:pPr>
+        <w:spacing w:before="91"/>
+        <w:ind w:left="1396" w:right="1170"/>
+        <w:jc w:val="both"/>
+        <w:rPr>
+          <w:rFonts w:ascii="Cambria" w:eastAsia="Cambria" w:hAnsi="Cambria" w:cs="Cambria"/>
+          <w:sz w:val="28"/>
+          <w:szCs w:val="28"/>
+        </w:rPr>
+      </w:pPr>
+    </w:p>
+    <w:p>
+      <w:pPr>
+        <w:spacing w:before="91"/>
+        <w:ind w:left="1396" w:right="1170"/>
+        <w:jc w:val="both"/>
+        <w:rPr>
+          <w:rFonts w:ascii="Cambria" w:eastAsia="Cambria" w:hAnsi="Cambria" w:cs="Cambria"/>
+          <w:sz w:val="28"/>
+          <w:szCs w:val="28"/>
+        </w:rPr>
+      </w:pPr>
+    </w:p>
+    <w:p>
+      <w:pPr>
+        <w:numPr>
+          <w:ilvl w:val="0"/>
+          <w:numId w:val="8"/>
+        </w:numPr>
+        <w:spacing w:before="91"/>
+        <w:ind w:right="1170"/>
+        <w:jc w:val="both"/>
+        <w:rPr>
+          <w:rFonts w:ascii="Cambria" w:eastAsia="Cambria" w:hAnsi="Cambria" w:cs="Cambria"/>
+          <w:sz w:val="28"/>
+          <w:szCs w:val="28"/>
+        </w:rPr>
+      </w:pPr>
+      <w:r>
+        <w:rPr>
+          <w:rFonts w:ascii="Cambria" w:eastAsia="Cambria" w:hAnsi="Cambria" w:cs="Cambria"/>
+          <w:sz w:val="28"/>
+          <w:szCs w:val="28"/>
+        </w:rPr>
+        <w:t>Describir la diferencia entre los modelos de protocolo y modelos de referencia.</w:t>
+      </w:r>
+    </w:p>
+    <w:p>
+      <w:pPr>
+        <w:spacing w:before="91"/>
+        <w:ind w:left="1396" w:right="1170"/>
+        <w:jc w:val="both"/>
+        <w:rPr>
+          <w:rFonts w:ascii="Cambria" w:eastAsia="Cambria" w:hAnsi="Cambria" w:cs="Cambria"/>
+          <w:sz w:val="28"/>
+          <w:szCs w:val="28"/>
+        </w:rPr>
+      </w:pPr>
+      <w:r>
+        <w:rPr>
+          <w:rFonts w:ascii="Cambria" w:eastAsia="Cambria" w:hAnsi="Cambria" w:cs="Cambria"/>
+          <w:b/>
+          <w:bCs/>
+          <w:sz w:val="28"/>
+          <w:szCs w:val="28"/>
+        </w:rPr>
+        <w:t>R/:</w:t>
+      </w:r>
+      <w:r>
+        <w:rPr>
+          <w:rFonts w:ascii="Cambria" w:eastAsia="Cambria" w:hAnsi="Cambria" w:cs="Cambria"/>
+          <w:sz w:val="28"/>
+          <w:szCs w:val="28"/>
+        </w:rPr>
+        <w:t xml:space="preserve"> los modelos de protocolo se refieren a las reglas específicas que gobiernan la comunicación en red, como los son el protocolo TCP/IP, HTTP, HTTPS, entre otros. Mientras que los modelos de referencia como el modelo OSI y el TCPI/</w:t>
+      </w:r>
+      <w:proofErr w:type="gramStart"/>
+      <w:r>
+        <w:rPr>
+          <w:rFonts w:ascii="Cambria" w:eastAsia="Cambria" w:hAnsi="Cambria" w:cs="Cambria"/>
+          <w:sz w:val="28"/>
+          <w:szCs w:val="28"/>
+        </w:rPr>
+        <w:t>IP,  son</w:t>
+      </w:r>
+      <w:proofErr w:type="gramEnd"/>
+      <w:r>
+        <w:rPr>
+          <w:rFonts w:ascii="Cambria" w:eastAsia="Cambria" w:hAnsi="Cambria" w:cs="Cambria"/>
+          <w:sz w:val="28"/>
+          <w:szCs w:val="28"/>
+        </w:rPr>
+        <w:t xml:space="preserve"> marcos conceptuales que proporcionan una estructura para entender y diseñar sistemas de comunicación en red.</w:t>
+      </w:r>
+    </w:p>
+    <w:p>
+      <w:pPr>
+        <w:numPr>
+          <w:ilvl w:val="0"/>
+          <w:numId w:val="8"/>
+        </w:numPr>
+        <w:spacing w:before="91"/>
+        <w:ind w:right="1170"/>
+        <w:jc w:val="both"/>
+        <w:rPr>
+          <w:rFonts w:ascii="Cambria" w:eastAsia="Cambria" w:hAnsi="Cambria" w:cs="Cambria"/>
+          <w:sz w:val="28"/>
+          <w:szCs w:val="28"/>
+        </w:rPr>
+      </w:pPr>
+      <w:r>
+        <w:rPr>
+          <w:rFonts w:ascii="Cambria" w:eastAsia="Cambria" w:hAnsi="Cambria" w:cs="Cambria"/>
+          <w:sz w:val="28"/>
+          <w:szCs w:val="28"/>
+        </w:rPr>
+        <w:t>Describir la función de cada capa en los dos modelos de red: TCP/IP y OSI.</w:t>
+      </w:r>
+    </w:p>
+    <w:p>
+      <w:pPr>
+        <w:spacing w:before="91"/>
+        <w:ind w:left="1396" w:right="1170"/>
+        <w:jc w:val="both"/>
+        <w:rPr>
+          <w:rFonts w:ascii="Cambria" w:eastAsia="Cambria" w:hAnsi="Cambria" w:cs="Cambria"/>
+          <w:b/>
+          <w:bCs/>
+          <w:sz w:val="28"/>
+          <w:szCs w:val="28"/>
+        </w:rPr>
+      </w:pPr>
+      <w:r>
+        <w:rPr>
+          <w:rFonts w:ascii="Cambria" w:eastAsia="Cambria" w:hAnsi="Cambria" w:cs="Cambria"/>
+          <w:b/>
+          <w:bCs/>
+          <w:sz w:val="28"/>
+          <w:szCs w:val="28"/>
+        </w:rPr>
+        <w:t>R/:</w:t>
+      </w:r>
+    </w:p>
+    <w:p>
+      <w:pPr>
+        <w:spacing w:before="91"/>
+        <w:ind w:left="1396" w:right="1170"/>
+        <w:jc w:val="both"/>
+        <w:rPr>
+          <w:rFonts w:ascii="Cambria" w:eastAsia="Cambria" w:hAnsi="Cambria" w:cs="Cambria"/>
+          <w:b/>
+          <w:bCs/>
+          <w:sz w:val="28"/>
+          <w:szCs w:val="28"/>
+        </w:rPr>
+      </w:pPr>
+      <w:r>
+        <w:rPr>
+          <w:rFonts w:ascii="Cambria" w:eastAsia="Cambria" w:hAnsi="Cambria" w:cs="Cambria"/>
+          <w:b/>
+          <w:bCs/>
+          <w:sz w:val="28"/>
+          <w:szCs w:val="28"/>
+        </w:rPr>
+        <w:t>Modelo OSI:</w:t>
+      </w:r>
+    </w:p>
+    <w:p>
+      <w:pPr>
+        <w:pStyle w:val="Prrafodelista"/>
+        <w:numPr>
+          <w:ilvl w:val="1"/>
+          <w:numId w:val="8"/>
+        </w:numPr>
+        <w:spacing w:before="91"/>
+        <w:ind w:right="1170"/>
+        <w:jc w:val="both"/>
+        <w:rPr>
+          <w:rFonts w:ascii="Cambria" w:eastAsia="Cambria" w:hAnsi="Cambria" w:cs="Cambria"/>
+          <w:b/>
+          <w:bCs/>
+          <w:sz w:val="28"/>
+          <w:szCs w:val="28"/>
+        </w:rPr>
+      </w:pPr>
+      <w:r>
+        <w:rPr>
+          <w:rFonts w:ascii="Cambria" w:eastAsia="Cambria" w:hAnsi="Cambria" w:cs="Cambria"/>
+          <w:b/>
+          <w:bCs/>
+          <w:sz w:val="28"/>
+          <w:szCs w:val="28"/>
+        </w:rPr>
+        <w:t>Capa física:</w:t>
+      </w:r>
+      <w:r>
+        <w:rPr>
+          <w:rFonts w:ascii="Cambria" w:eastAsia="Cambria" w:hAnsi="Cambria" w:cs="Cambria"/>
+          <w:sz w:val="28"/>
+          <w:szCs w:val="28"/>
+        </w:rPr>
+        <w:t xml:space="preserve"> Es la encargada de la transmisión de datos por los medios </w:t>
+      </w:r>
+      <w:r>
+        <w:rPr>
+          <w:rFonts w:ascii="Cambria" w:eastAsia="Cambria" w:hAnsi="Cambria" w:cs="Cambria"/>
+          <w:sz w:val="28"/>
+          <w:szCs w:val="28"/>
+        </w:rPr>
+        <w:lastRenderedPageBreak/>
+        <w:t xml:space="preserve">físico </w:t>
+      </w:r>
+      <w:proofErr w:type="spellStart"/>
+      <w:r>
+        <w:rPr>
+          <w:rFonts w:ascii="Cambria" w:eastAsia="Cambria" w:hAnsi="Cambria" w:cs="Cambria"/>
+          <w:sz w:val="28"/>
+          <w:szCs w:val="28"/>
+        </w:rPr>
+        <w:t>sde</w:t>
+      </w:r>
+      <w:proofErr w:type="spellEnd"/>
+      <w:r>
+        <w:rPr>
+          <w:rFonts w:ascii="Cambria" w:eastAsia="Cambria" w:hAnsi="Cambria" w:cs="Cambria"/>
+          <w:sz w:val="28"/>
+          <w:szCs w:val="28"/>
+        </w:rPr>
+        <w:t xml:space="preserve"> la red. </w:t>
+      </w:r>
+    </w:p>
+    <w:p>
+      <w:pPr>
+        <w:pStyle w:val="Prrafodelista"/>
+        <w:numPr>
+          <w:ilvl w:val="1"/>
+          <w:numId w:val="8"/>
+        </w:numPr>
+        <w:spacing w:before="91"/>
+        <w:ind w:right="1170"/>
+        <w:jc w:val="both"/>
+        <w:rPr>
+          <w:rFonts w:ascii="Cambria" w:eastAsia="Cambria" w:hAnsi="Cambria" w:cs="Cambria"/>
+          <w:b/>
+          <w:bCs/>
+          <w:sz w:val="28"/>
+          <w:szCs w:val="28"/>
+        </w:rPr>
+      </w:pPr>
+      <w:r>
+        <w:rPr>
+          <w:rFonts w:ascii="Cambria" w:eastAsia="Cambria" w:hAnsi="Cambria" w:cs="Cambria"/>
+          <w:b/>
+          <w:bCs/>
+          <w:sz w:val="28"/>
+          <w:szCs w:val="28"/>
+        </w:rPr>
+        <w:t>Capa de enlace:</w:t>
+      </w:r>
+      <w:r>
+        <w:rPr>
+          <w:rFonts w:ascii="Cambria" w:eastAsia="Cambria" w:hAnsi="Cambria" w:cs="Cambria"/>
+          <w:sz w:val="28"/>
+          <w:szCs w:val="28"/>
+        </w:rPr>
+        <w:t xml:space="preserve"> Gestiona el flujo de datos y la detección de errores en los datos transmitidos. </w:t>
+      </w:r>
+    </w:p>
+    <w:p>
+      <w:pPr>
+        <w:pStyle w:val="Prrafodelista"/>
+        <w:numPr>
+          <w:ilvl w:val="1"/>
+          <w:numId w:val="8"/>
+        </w:numPr>
+        <w:spacing w:before="91"/>
+        <w:ind w:right="1170"/>
+        <w:jc w:val="both"/>
+        <w:rPr>
+          <w:rFonts w:ascii="Cambria" w:eastAsia="Cambria" w:hAnsi="Cambria" w:cs="Cambria"/>
+          <w:b/>
+          <w:bCs/>
+          <w:sz w:val="28"/>
+          <w:szCs w:val="28"/>
+        </w:rPr>
+      </w:pPr>
+      <w:r>
+        <w:rPr>
+          <w:rFonts w:ascii="Cambria" w:eastAsia="Cambria" w:hAnsi="Cambria" w:cs="Cambria"/>
+          <w:b/>
+          <w:bCs/>
+          <w:sz w:val="28"/>
+          <w:szCs w:val="28"/>
+        </w:rPr>
+        <w:t xml:space="preserve">Capa de red: </w:t>
+      </w:r>
+      <w:r>
+        <w:rPr>
+          <w:rFonts w:ascii="Cambria" w:eastAsia="Cambria" w:hAnsi="Cambria" w:cs="Cambria"/>
+          <w:sz w:val="28"/>
+          <w:szCs w:val="28"/>
+        </w:rPr>
+        <w:t>Ofrece funciones de enrutamiento y reenvío de datos a través de la red.</w:t>
+      </w:r>
+    </w:p>
+    <w:p>
+      <w:pPr>
+        <w:pStyle w:val="Prrafodelista"/>
+        <w:numPr>
+          <w:ilvl w:val="1"/>
+          <w:numId w:val="8"/>
+        </w:numPr>
+        <w:spacing w:before="91"/>
+        <w:ind w:right="1170"/>
+        <w:jc w:val="both"/>
+        <w:rPr>
+          <w:rFonts w:ascii="Cambria" w:eastAsia="Cambria" w:hAnsi="Cambria" w:cs="Cambria"/>
+          <w:b/>
+          <w:bCs/>
+          <w:sz w:val="28"/>
+          <w:szCs w:val="28"/>
+        </w:rPr>
+      </w:pPr>
+      <w:r>
+        <w:rPr>
+          <w:rFonts w:ascii="Cambria" w:eastAsia="Cambria" w:hAnsi="Cambria" w:cs="Cambria"/>
+          <w:b/>
+          <w:bCs/>
+          <w:sz w:val="28"/>
+          <w:szCs w:val="28"/>
+        </w:rPr>
+        <w:t xml:space="preserve">Capa de transporte: </w:t>
+      </w:r>
+      <w:r>
+        <w:rPr>
+          <w:rFonts w:ascii="Cambria" w:eastAsia="Cambria" w:hAnsi="Cambria" w:cs="Cambria"/>
+          <w:sz w:val="28"/>
+          <w:szCs w:val="28"/>
+        </w:rPr>
+        <w:t>realiza la segmentación de, control de flujo y corrección de errores de los datos.</w:t>
+      </w:r>
+    </w:p>
+    <w:p>
+      <w:pPr>
+        <w:pStyle w:val="Prrafodelista"/>
+        <w:numPr>
+          <w:ilvl w:val="1"/>
+          <w:numId w:val="8"/>
+        </w:numPr>
+        <w:spacing w:before="91"/>
+        <w:ind w:right="1170"/>
+        <w:jc w:val="both"/>
+        <w:rPr>
+          <w:rFonts w:ascii="Cambria" w:eastAsia="Cambria" w:hAnsi="Cambria" w:cs="Cambria"/>
+          <w:b/>
+          <w:bCs/>
+          <w:sz w:val="28"/>
+          <w:szCs w:val="28"/>
+        </w:rPr>
+      </w:pPr>
+      <w:r>
+        <w:rPr>
+          <w:rFonts w:ascii="Cambria" w:eastAsia="Cambria" w:hAnsi="Cambria" w:cs="Cambria"/>
+          <w:b/>
+          <w:bCs/>
+          <w:sz w:val="28"/>
+          <w:szCs w:val="28"/>
+        </w:rPr>
+        <w:t xml:space="preserve">Capa de sesión: </w:t>
+      </w:r>
+      <w:r>
+        <w:rPr>
+          <w:rFonts w:ascii="Cambria" w:eastAsia="Cambria" w:hAnsi="Cambria" w:cs="Cambria"/>
+          <w:sz w:val="28"/>
+          <w:szCs w:val="28"/>
+        </w:rPr>
+        <w:t xml:space="preserve">Establece, gestiona y finaliza las conexiones entre las aplicaciones. </w:t>
+      </w:r>
+    </w:p>
+    <w:p>
+      <w:pPr>
+        <w:pStyle w:val="Prrafodelista"/>
+        <w:numPr>
+          <w:ilvl w:val="1"/>
+          <w:numId w:val="8"/>
+        </w:numPr>
+        <w:spacing w:before="91"/>
+        <w:ind w:right="1170"/>
+        <w:jc w:val="both"/>
+        <w:rPr>
+          <w:rFonts w:ascii="Cambria" w:eastAsia="Cambria" w:hAnsi="Cambria" w:cs="Cambria"/>
+          <w:b/>
+          <w:bCs/>
+          <w:sz w:val="28"/>
+          <w:szCs w:val="28"/>
+        </w:rPr>
+      </w:pPr>
+      <w:r>
+        <w:rPr>
+          <w:rFonts w:ascii="Cambria" w:eastAsia="Cambria" w:hAnsi="Cambria" w:cs="Cambria"/>
+          <w:b/>
+          <w:bCs/>
+          <w:sz w:val="28"/>
+          <w:szCs w:val="28"/>
+        </w:rPr>
+        <w:t>Capa presentación:</w:t>
+      </w:r>
+      <w:r>
+        <w:rPr>
+          <w:rFonts w:ascii="Cambria" w:eastAsia="Cambria" w:hAnsi="Cambria" w:cs="Cambria"/>
+          <w:sz w:val="28"/>
+          <w:szCs w:val="28"/>
+        </w:rPr>
+        <w:t xml:space="preserve"> Se encarga del formato y representación de los datos para su intercambio entre sistemas.</w:t>
+      </w:r>
+    </w:p>
+    <w:p>
+      <w:pPr>
+        <w:pStyle w:val="Prrafodelista"/>
+        <w:numPr>
+          <w:ilvl w:val="1"/>
+          <w:numId w:val="8"/>
+        </w:numPr>
+        <w:spacing w:before="91"/>
+        <w:ind w:right="1170"/>
+        <w:jc w:val="both"/>
+        <w:rPr>
+          <w:rFonts w:ascii="Cambria" w:eastAsia="Cambria" w:hAnsi="Cambria" w:cs="Cambria"/>
+          <w:b/>
+          <w:bCs/>
+          <w:sz w:val="28"/>
+          <w:szCs w:val="28"/>
+        </w:rPr>
+      </w:pPr>
+      <w:r>
+        <w:rPr>
+          <w:rFonts w:ascii="Cambria" w:eastAsia="Cambria" w:hAnsi="Cambria" w:cs="Cambria"/>
+          <w:b/>
+          <w:bCs/>
+          <w:sz w:val="28"/>
+          <w:szCs w:val="28"/>
+        </w:rPr>
+        <w:t>Capa de aplicación: Proporciona interfaces para las aplicaciones del usuario y servicios de red.</w:t>
+      </w:r>
+    </w:p>
+    <w:p>
+      <w:pPr>
+        <w:spacing w:before="91"/>
+        <w:ind w:left="1756" w:right="1170"/>
+        <w:jc w:val="both"/>
+        <w:rPr>
+          <w:rFonts w:ascii="Cambria" w:eastAsia="Cambria" w:hAnsi="Cambria" w:cs="Cambria"/>
+          <w:b/>
+          <w:bCs/>
+          <w:sz w:val="28"/>
+          <w:szCs w:val="28"/>
+        </w:rPr>
+      </w:pPr>
+      <w:r>
+        <w:rPr>
+          <w:rFonts w:ascii="Cambria" w:eastAsia="Cambria" w:hAnsi="Cambria" w:cs="Cambria"/>
+          <w:b/>
+          <w:bCs/>
+          <w:sz w:val="28"/>
+          <w:szCs w:val="28"/>
+        </w:rPr>
+        <w:t>Modelo TCP/IP:</w:t>
+      </w:r>
+    </w:p>
+    <w:p>
+      <w:pPr>
+        <w:spacing w:before="91"/>
+        <w:ind w:left="1756" w:right="1170"/>
+        <w:jc w:val="both"/>
+        <w:rPr>
+          <w:rFonts w:ascii="Cambria" w:eastAsia="Cambria" w:hAnsi="Cambria" w:cs="Cambria"/>
+          <w:sz w:val="28"/>
+          <w:szCs w:val="28"/>
+        </w:rPr>
+      </w:pPr>
+      <w:r>
+        <w:rPr>
+          <w:rFonts w:ascii="Cambria" w:eastAsia="Cambria" w:hAnsi="Cambria" w:cs="Cambria"/>
+          <w:b/>
+          <w:bCs/>
+          <w:sz w:val="28"/>
+          <w:szCs w:val="28"/>
+        </w:rPr>
+        <w:t>a.  Capa de acceso a la red:</w:t>
+      </w:r>
+      <w:r>
+        <w:rPr>
+          <w:rFonts w:ascii="Cambria" w:eastAsia="Cambria" w:hAnsi="Cambria" w:cs="Cambria"/>
+          <w:sz w:val="28"/>
+          <w:szCs w:val="28"/>
+        </w:rPr>
+        <w:t xml:space="preserve"> Controla el flujo de datos sobre el medio físico. </w:t>
+      </w:r>
+    </w:p>
+    <w:p>
+      <w:pPr>
+        <w:spacing w:before="91"/>
+        <w:ind w:left="1756" w:right="1170"/>
+        <w:jc w:val="both"/>
+        <w:rPr>
+          <w:rFonts w:ascii="Cambria" w:eastAsia="Cambria" w:hAnsi="Cambria" w:cs="Cambria"/>
+          <w:sz w:val="28"/>
+          <w:szCs w:val="28"/>
+        </w:rPr>
+      </w:pPr>
+      <w:r>
+        <w:rPr>
+          <w:rFonts w:ascii="Cambria" w:eastAsia="Cambria" w:hAnsi="Cambria" w:cs="Cambria"/>
+          <w:b/>
+          <w:bCs/>
+          <w:sz w:val="28"/>
+          <w:szCs w:val="28"/>
+        </w:rPr>
+        <w:t>b.</w:t>
+      </w:r>
+      <w:r>
+        <w:rPr>
+          <w:rFonts w:ascii="Cambria" w:eastAsia="Cambria" w:hAnsi="Cambria" w:cs="Cambria"/>
+          <w:sz w:val="28"/>
+          <w:szCs w:val="28"/>
+        </w:rPr>
+        <w:t xml:space="preserve">  </w:t>
+      </w:r>
+      <w:r>
+        <w:rPr>
+          <w:rFonts w:ascii="Cambria" w:eastAsia="Cambria" w:hAnsi="Cambria" w:cs="Cambria"/>
+          <w:b/>
+          <w:bCs/>
+          <w:sz w:val="28"/>
+          <w:szCs w:val="28"/>
+        </w:rPr>
+        <w:t xml:space="preserve">Capa de internet: </w:t>
+      </w:r>
+      <w:r>
+        <w:rPr>
+          <w:rFonts w:ascii="Cambria" w:eastAsia="Cambria" w:hAnsi="Cambria" w:cs="Cambria"/>
+          <w:sz w:val="28"/>
+          <w:szCs w:val="28"/>
+        </w:rPr>
+        <w:t xml:space="preserve">Facilita el enrutamiento y direccionamiento de los paquetes a través de la red. </w:t>
+      </w:r>
+    </w:p>
+    <w:p>
+      <w:pPr>
+        <w:spacing w:before="91"/>
+        <w:ind w:left="1756" w:right="1170"/>
+        <w:jc w:val="both"/>
+        <w:rPr>
+          <w:rFonts w:ascii="Cambria" w:eastAsia="Cambria" w:hAnsi="Cambria" w:cs="Cambria"/>
+          <w:sz w:val="28"/>
+          <w:szCs w:val="28"/>
+        </w:rPr>
+      </w:pPr>
+      <w:r>
+        <w:rPr>
+          <w:rFonts w:ascii="Cambria" w:eastAsia="Cambria" w:hAnsi="Cambria" w:cs="Cambria"/>
+          <w:b/>
+          <w:bCs/>
+          <w:sz w:val="28"/>
+          <w:szCs w:val="28"/>
+        </w:rPr>
+        <w:t>c.</w:t>
+      </w:r>
+      <w:r>
+        <w:rPr>
+          <w:rFonts w:ascii="Cambria" w:eastAsia="Cambria" w:hAnsi="Cambria" w:cs="Cambria"/>
+          <w:sz w:val="28"/>
+          <w:szCs w:val="28"/>
+        </w:rPr>
+        <w:t xml:space="preserve"> </w:t>
+      </w:r>
+      <w:r>
+        <w:rPr>
+          <w:rFonts w:ascii="Cambria" w:eastAsia="Cambria" w:hAnsi="Cambria" w:cs="Cambria"/>
+          <w:b/>
+          <w:bCs/>
+          <w:sz w:val="28"/>
+          <w:szCs w:val="28"/>
+        </w:rPr>
+        <w:t xml:space="preserve">Capa de transporte: </w:t>
+      </w:r>
+      <w:r>
+        <w:rPr>
+          <w:rFonts w:ascii="Cambria" w:eastAsia="Cambria" w:hAnsi="Cambria" w:cs="Cambria"/>
+          <w:sz w:val="28"/>
+          <w:szCs w:val="28"/>
+        </w:rPr>
+        <w:t>Ofrece servicios para el transporte confiable y eficiente de datos.</w:t>
+      </w:r>
+    </w:p>
+    <w:p>
+      <w:pPr>
+        <w:spacing w:before="91"/>
+        <w:ind w:left="1756" w:right="1170"/>
+        <w:jc w:val="both"/>
+        <w:rPr>
+          <w:rFonts w:ascii="Cambria" w:eastAsia="Cambria" w:hAnsi="Cambria" w:cs="Cambria"/>
+          <w:sz w:val="28"/>
+          <w:szCs w:val="28"/>
+        </w:rPr>
+      </w:pPr>
+      <w:r>
+        <w:rPr>
+          <w:rFonts w:ascii="Cambria" w:eastAsia="Cambria" w:hAnsi="Cambria" w:cs="Cambria"/>
+          <w:b/>
+          <w:bCs/>
+          <w:sz w:val="28"/>
+          <w:szCs w:val="28"/>
+        </w:rPr>
+        <w:t>d.</w:t>
+      </w:r>
+      <w:r>
+        <w:rPr>
+          <w:rFonts w:ascii="Cambria" w:eastAsia="Cambria" w:hAnsi="Cambria" w:cs="Cambria"/>
+          <w:sz w:val="28"/>
+          <w:szCs w:val="28"/>
+        </w:rPr>
+        <w:t xml:space="preserve"> </w:t>
+      </w:r>
+      <w:r>
+        <w:rPr>
+          <w:rFonts w:ascii="Cambria" w:eastAsia="Cambria" w:hAnsi="Cambria" w:cs="Cambria"/>
+          <w:b/>
+          <w:bCs/>
+          <w:sz w:val="28"/>
+          <w:szCs w:val="28"/>
+        </w:rPr>
+        <w:t xml:space="preserve"> Capa de aplicación: </w:t>
+      </w:r>
+      <w:r>
+        <w:rPr>
+          <w:rFonts w:ascii="Cambria" w:eastAsia="Cambria" w:hAnsi="Cambria" w:cs="Cambria"/>
+          <w:sz w:val="28"/>
+          <w:szCs w:val="28"/>
+        </w:rPr>
+        <w:t xml:space="preserve">Proporciona interfaces para las aplicaciones del usuario y servicios de red. </w:t>
+      </w:r>
+    </w:p>
+    <w:p>
+      <w:pPr>
+        <w:spacing w:before="91"/>
+        <w:ind w:left="1756" w:right="1170"/>
+        <w:jc w:val="both"/>
+        <w:rPr>
+          <w:rFonts w:ascii="Cambria" w:eastAsia="Cambria" w:hAnsi="Cambria" w:cs="Cambria"/>
+          <w:sz w:val="28"/>
+          <w:szCs w:val="28"/>
+        </w:rPr>
+      </w:pPr>
+    </w:p>
+    <w:p>
+      <w:pPr>
+        <w:spacing w:before="91"/>
+        <w:ind w:left="1756" w:right="1170"/>
+        <w:jc w:val="both"/>
+        <w:rPr>
+          <w:rFonts w:ascii="Cambria" w:eastAsia="Cambria" w:hAnsi="Cambria" w:cs="Cambria"/>
+          <w:sz w:val="28"/>
+          <w:szCs w:val="28"/>
+        </w:rPr>
+      </w:pPr>
+      <w:r>
+        <w:rPr>
+          <w:rFonts w:ascii="Cambria" w:eastAsia="Cambria" w:hAnsi="Cambria" w:cs="Cambria"/>
+          <w:b/>
+          <w:bCs/>
+          <w:sz w:val="28"/>
+          <w:szCs w:val="28"/>
+        </w:rPr>
+        <w:t>Link del repositorio:</w:t>
+      </w:r>
+      <w:r>
+        <w:rPr>
+          <w:rFonts w:ascii="Cambria" w:eastAsia="Cambria" w:hAnsi="Cambria" w:cs="Cambria"/>
+          <w:sz w:val="28"/>
+          <w:szCs w:val="28"/>
+        </w:rPr>
+        <w:t xml:space="preserve"> </w:t>
+      </w:r>
+    </w:p>
+    <w:p>
+      <w:pPr>
+        <w:spacing w:before="91"/>
+        <w:ind w:left="1756" w:right="1170"/>
+        <w:jc w:val="both"/>
+        <w:rPr>
+          <w:rFonts w:ascii="Cambria" w:eastAsia="Cambria" w:hAnsi="Cambria" w:cs="Cambria"/>
+          <w:sz w:val="28"/>
+          <w:szCs w:val="28"/>
+        </w:rPr>
+      </w:pPr>
+      <w:hyperlink r:id="rId10" w:history="1">
+        <w:r>
+          <w:rPr>
+            <w:rStyle w:val="Hipervnculo"/>
+            <w:rFonts w:ascii="Cambria" w:eastAsia="Cambria" w:hAnsi="Cambria" w:cs="Cambria"/>
+            <w:sz w:val="28"/>
+            <w:szCs w:val="28"/>
+          </w:rPr>
+          <w:t>https://github.com/Guillermo1298/TalleresRedes2024-1.git</w:t>
+        </w:r>
+      </w:hyperlink>
+    </w:p>
+    <w:p>
+      <w:pPr>
+        <w:spacing w:before="91"/>
+        <w:ind w:left="1756" w:right="1170"/>
+        <w:jc w:val="both"/>
+        <w:rPr>
+          <w:rFonts w:ascii="Cambria" w:eastAsia="Cambria" w:hAnsi="Cambria" w:cs="Cambria"/>
+          <w:sz w:val="28"/>
+          <w:szCs w:val="28"/>
+        </w:rPr>
+      </w:pPr>
+    </w:p>
+    <w:p>
+      <w:pPr>
+        <w:spacing w:before="91"/>
         <w:ind w:left="992" w:right="1170"/>
         <w:jc w:val="both"/>
         <w:rPr>
@@ -3396,7 +7278,7 @@
       </w:pPr>
     </w:p>
     <w:sectPr>
-      <w:headerReference w:type="default" r:id="rId10"/>
+      <w:headerReference w:type="default" r:id="rId11"/>
       <w:pgSz w:w="12240" w:h="15840"/>
       <w:pgMar w:top="1320" w:right="260" w:bottom="1020" w:left="260" w:header="723" w:footer="838" w:gutter="0"/>
       <w:pgNumType w:start="1"/>
@@ -3515,7 +7397,7 @@
             </wp:anchor>
           </w:drawing>
         </mc:Choice>
-        <mc:Fallback xmlns:sl="http://schemas.openxmlformats.org/schemaLibrary/2006/main" xmlns:a="http://schemas.openxmlformats.org/drawingml/2006/main" xmlns:pic="http://schemas.openxmlformats.org/drawingml/2006/picture" xmlns:c="http://schemas.openxmlformats.org/drawingml/2006/chart" xmlns:lc="http://schemas.openxmlformats.org/drawingml/2006/lockedCanvas" xmlns:dgm="http://schemas.openxmlformats.org/drawingml/2006/diagram">
+        <mc:Fallback xmlns:dgm="http://schemas.openxmlformats.org/drawingml/2006/diagram" xmlns:lc="http://schemas.openxmlformats.org/drawingml/2006/lockedCanvas" xmlns:c="http://schemas.openxmlformats.org/drawingml/2006/chart" xmlns:pic="http://schemas.openxmlformats.org/drawingml/2006/picture" xmlns:a="http://schemas.openxmlformats.org/drawingml/2006/main" xmlns:sl="http://schemas.openxmlformats.org/schemaLibrary/2006/main">
           <w:drawing>
             <wp:anchor allowOverlap="1" behindDoc="1" distB="0" distT="0" distL="0" distR="0" hidden="0" layoutInCell="1" locked="0" relativeHeight="0" simplePos="0">
               <wp:simplePos x="0" y="0"/>
@@ -3680,7 +7562,7 @@
         </mc:Choice>
         <mc:Fallback>
           <w:pict>
-            <v:rect w14:anchorId="01E434B9" id="Rectángulo 2" o:spid="_x0000_s1026" style="position:absolute;margin-left:69.9pt;margin-top:34.05pt;width:145.65pt;height:31.6pt;z-index:-251657216;visibility:visible;mso-wrap-style:square;mso-wrap-distance-left:0;mso-wrap-distance-top:0;mso-wrap-distance-right:0;mso-wrap-distance-bottom:0;mso-position-horizontal:absolute;mso-position-horizontal-relative:page;mso-position-vertical:absolute;mso-position-vertical-relative:page;v-text-anchor:top" o:gfxdata="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" filled="f" stroked="f">
+            <v:rect w14:anchorId="01E434B9" id="Rectángulo 2" o:spid="_x0000_s1043" style="position:absolute;margin-left:69.9pt;margin-top:34.05pt;width:145.65pt;height:31.6pt;z-index:-251657216;visibility:visible;mso-wrap-style:square;mso-wrap-distance-left:0;mso-wrap-distance-top:0;mso-wrap-distance-right:0;mso-wrap-distance-bottom:0;mso-position-horizontal:absolute;mso-position-horizontal-relative:page;mso-position-vertical:absolute;mso-position-vertical-relative:page;v-text-anchor:top" o:gfxdata="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" filled="f" stroked="f">
               <v:textbox inset="0,0,0,0">
                 <w:txbxContent>
                   <w:p>
@@ -3826,7 +7708,7 @@
         </mc:Choice>
         <mc:Fallback>
           <w:pict>
-            <v:rect w14:anchorId="3CEA8A2E" id="Rectángulo 3" o:spid="_x0000_s1027" style="position:absolute;margin-left:244.5pt;margin-top:52.5pt;width:290.05pt;height:13.2pt;z-index:-251656192;visibility:visible;mso-wrap-style:square;mso-wrap-distance-left:0;mso-wrap-distance-top:0;mso-wrap-distance-right:0;mso-wrap-distance-bottom:0;mso-position-horizontal:absolute;mso-position-horizontal-relative:page;mso-position-vertical:absolute;mso-position-vertical-relative:page;v-text-anchor:top" o:gfxdata="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" filled="f" stroked="f">
+            <v:rect w14:anchorId="3CEA8A2E" id="Rectángulo 3" o:spid="_x0000_s1044" style="position:absolute;margin-left:244.5pt;margin-top:52.5pt;width:290.05pt;height:13.2pt;z-index:-251656192;visibility:visible;mso-wrap-style:square;mso-wrap-distance-left:0;mso-wrap-distance-top:0;mso-wrap-distance-right:0;mso-wrap-distance-bottom:0;mso-position-horizontal:absolute;mso-position-horizontal-relative:page;mso-position-vertical:absolute;mso-position-vertical-relative:page;v-text-anchor:top" o:gfxdata="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" filled="f" stroked="f">
               <v:textbox inset="0,0,0,0">
                 <w:txbxContent>
                   <w:p>
@@ -4450,6 +8332,36 @@
   </w:num>
   <w:num w:numId="7" w16cid:durableId="338429880">
     <w:abstractNumId w:val="1"/>
+  </w:num>
+  <w:num w:numId="8" w16cid:durableId="850876470">
+    <w:abstractNumId w:val="4"/>
+    <w:lvlOverride w:ilvl="0">
+      <w:startOverride w:val="1"/>
+    </w:lvlOverride>
+    <w:lvlOverride w:ilvl="1">
+      <w:startOverride w:val="1"/>
+    </w:lvlOverride>
+    <w:lvlOverride w:ilvl="2">
+      <w:startOverride w:val="1"/>
+    </w:lvlOverride>
+    <w:lvlOverride w:ilvl="3">
+      <w:startOverride w:val="1"/>
+    </w:lvlOverride>
+    <w:lvlOverride w:ilvl="4">
+      <w:startOverride w:val="1"/>
+    </w:lvlOverride>
+    <w:lvlOverride w:ilvl="5">
+      <w:startOverride w:val="1"/>
+    </w:lvlOverride>
+    <w:lvlOverride w:ilvl="6">
+      <w:startOverride w:val="1"/>
+    </w:lvlOverride>
+    <w:lvlOverride w:ilvl="7">
+      <w:startOverride w:val="1"/>
+    </w:lvlOverride>
+    <w:lvlOverride w:ilvl="8">
+      <w:startOverride w:val="1"/>
+    </w:lvlOverride>
   </w:num>
 </w:numbering>
 </file>

</xml_diff>